<commit_message>
new outcome updates to cr_ , an_univ, an_multiv and 2xan_tablecontent
</commit_message>
<xml_diff>
--- a/analysis/output/an_tablecontent_PublicationDescriptivesTable FORMATTED TABLE SHELL.docx
+++ b/analysis/output/an_tablecontent_PublicationDescriptivesTable FORMATTED TABLE SHELL.docx
@@ -176,6 +176,7 @@
         <w:tc>
           <w:tcPr>
             <w:tcW w:w="1701" w:type="dxa"/>
+            <w:shd w:val="clear" w:color="auto" w:fill="auto"/>
           </w:tcPr>
           <w:p>
             <w:pPr>
@@ -193,10 +194,10 @@
                 <w:color w:val="000000"/>
                 <w:sz w:val="20"/>
                 <w:szCs w:val="20"/>
-                <w:highlight w:val="yellow"/>
-                <w:lang w:eastAsia="en-GB"/>
-              </w:rPr>
-              <w:t>CPNS DEATH</w:t>
+                <w:highlight w:val="lightGray"/>
+                <w:lang w:eastAsia="en-GB"/>
+              </w:rPr>
+              <w:t>ECDS emergency contact</w:t>
             </w:r>
           </w:p>
         </w:tc>
@@ -266,7 +267,7 @@
                 <w:szCs w:val="20"/>
                 <w:lang w:eastAsia="en-GB"/>
               </w:rPr>
-              <w:t>Covid-19</w:t>
+              <w:t>Covid-19 Hospital death (CPNS</w:t>
             </w:r>
             <w:r>
               <w:rPr>
@@ -276,8 +277,23 @@
                 <w:szCs w:val="20"/>
                 <w:lang w:eastAsia="en-GB"/>
               </w:rPr>
-              <w:t xml:space="preserve"> death</w:t>
-            </w:r>
+              <w:t>)</w:t>
+            </w:r>
+          </w:p>
+        </w:tc>
+        <w:tc>
+          <w:tcPr>
+            <w:tcW w:w="1486" w:type="dxa"/>
+          </w:tcPr>
+          <w:p>
+            <w:pPr>
+              <w:rPr>
+                <w:rFonts w:ascii="Times New Roman" w:eastAsia="Times New Roman" w:hAnsi="Times New Roman" w:cs="Times New Roman"/>
+                <w:sz w:val="20"/>
+                <w:szCs w:val="20"/>
+                <w:lang w:eastAsia="en-GB"/>
+              </w:rPr>
+            </w:pPr>
             <w:r>
               <w:rPr>
                 <w:rFonts w:ascii="Calibri" w:eastAsia="Times New Roman" w:hAnsi="Calibri" w:cs="Calibri"/>
@@ -286,63 +302,7 @@
                 <w:szCs w:val="20"/>
                 <w:lang w:eastAsia="en-GB"/>
               </w:rPr>
-              <w:t xml:space="preserve"> (ONS-COV OR CPNS)</w:t>
-            </w:r>
-          </w:p>
-        </w:tc>
-        <w:tc>
-          <w:tcPr>
-            <w:tcW w:w="1486" w:type="dxa"/>
-          </w:tcPr>
-          <w:p>
-            <w:pPr>
-              <w:rPr>
-                <w:rFonts w:ascii="Times New Roman" w:eastAsia="Times New Roman" w:hAnsi="Times New Roman" w:cs="Times New Roman"/>
-                <w:sz w:val="20"/>
-                <w:szCs w:val="20"/>
-                <w:lang w:eastAsia="en-GB"/>
-              </w:rPr>
-            </w:pPr>
-            <w:r>
-              <w:rPr>
-                <w:rFonts w:ascii="Calibri" w:eastAsia="Times New Roman" w:hAnsi="Calibri" w:cs="Calibri"/>
-                <w:color w:val="000000"/>
-                <w:sz w:val="20"/>
-                <w:szCs w:val="20"/>
-                <w:lang w:eastAsia="en-GB"/>
-              </w:rPr>
-              <w:t>Composite</w:t>
-            </w:r>
-            <w:r>
-              <w:rPr>
-                <w:rFonts w:ascii="Calibri" w:eastAsia="Times New Roman" w:hAnsi="Calibri" w:cs="Calibri"/>
-                <w:color w:val="000000"/>
-                <w:sz w:val="20"/>
-                <w:szCs w:val="20"/>
-                <w:lang w:eastAsia="en-GB"/>
-              </w:rPr>
-              <w:t xml:space="preserve"> (</w:t>
-            </w:r>
-            <w:r>
-              <w:rPr>
-                <w:rFonts w:ascii="Calibri" w:eastAsia="Times New Roman" w:hAnsi="Calibri" w:cs="Calibri"/>
-                <w:color w:val="000000"/>
-                <w:sz w:val="20"/>
-                <w:szCs w:val="20"/>
-                <w:highlight w:val="yellow"/>
-                <w:lang w:eastAsia="en-GB"/>
-              </w:rPr>
-              <w:t>DITCH</w:t>
-            </w:r>
-            <w:r>
-              <w:rPr>
-                <w:rFonts w:ascii="Calibri" w:eastAsia="Times New Roman" w:hAnsi="Calibri" w:cs="Calibri"/>
-                <w:color w:val="000000"/>
-                <w:sz w:val="20"/>
-                <w:szCs w:val="20"/>
-                <w:lang w:eastAsia="en-GB"/>
-              </w:rPr>
-              <w:t>)</w:t>
+              <w:t>Covid-19 death (ONS)</w:t>
             </w:r>
           </w:p>
         </w:tc>
@@ -414,7 +374,7 @@
                 <w:sz w:val="20"/>
                 <w:szCs w:val="20"/>
               </w:rPr>
-              <w:t>20040 (19.9)</w:t>
+              <w:t>20098 (20.0)</w:t>
             </w:r>
           </w:p>
         </w:tc>
@@ -474,7 +434,7 @@
                 <w:sz w:val="20"/>
                 <w:szCs w:val="20"/>
               </w:rPr>
-              <w:t>9 (0.0)</w:t>
+              <w:t>1 (0.0)</w:t>
             </w:r>
           </w:p>
         </w:tc>
@@ -720,7 +680,7 @@
                 <w:sz w:val="20"/>
                 <w:szCs w:val="20"/>
               </w:rPr>
-              <w:t>5504 (19.8)</w:t>
+              <w:t>5532 (19.9)</w:t>
             </w:r>
           </w:p>
         </w:tc>
@@ -780,7 +740,7 @@
                 <w:sz w:val="20"/>
                 <w:szCs w:val="20"/>
               </w:rPr>
-              <w:t>5 (0.0)</w:t>
+              <w:t>0 (0.0)</w:t>
             </w:r>
           </w:p>
         </w:tc>
@@ -848,7 +808,7 @@
                 <w:sz w:val="20"/>
                 <w:szCs w:val="20"/>
               </w:rPr>
-              <w:t>2467 (20.4)</w:t>
+              <w:t>2393 (19.8)</w:t>
             </w:r>
           </w:p>
         </w:tc>
@@ -908,7 +868,7 @@
                 <w:sz w:val="20"/>
                 <w:szCs w:val="20"/>
               </w:rPr>
-              <w:t>2 (0.0)</w:t>
+              <w:t>0 (0.0)</w:t>
             </w:r>
           </w:p>
         </w:tc>
@@ -976,7 +936,7 @@
                 <w:sz w:val="20"/>
                 <w:szCs w:val="20"/>
               </w:rPr>
-              <w:t>4414 (19.9)</w:t>
+              <w:t>4326 (19.5)</w:t>
             </w:r>
           </w:p>
         </w:tc>
@@ -1036,7 +996,7 @@
                 <w:sz w:val="20"/>
                 <w:szCs w:val="20"/>
               </w:rPr>
-              <w:t>1 (0.0)</w:t>
+              <w:t>0 (0.0)</w:t>
             </w:r>
           </w:p>
         </w:tc>
@@ -1104,7 +1064,7 @@
                 <w:sz w:val="20"/>
                 <w:szCs w:val="20"/>
               </w:rPr>
-              <w:t>1913 (20.2)</w:t>
+              <w:t>1879 (19.9)</w:t>
             </w:r>
           </w:p>
         </w:tc>
@@ -1232,7 +1192,7 @@
                 <w:sz w:val="20"/>
                 <w:szCs w:val="20"/>
               </w:rPr>
-              <w:t>1660 (19.9)</w:t>
+              <w:t>1666 (20.0)</w:t>
             </w:r>
           </w:p>
         </w:tc>
@@ -1360,7 +1320,7 @@
                 <w:sz w:val="20"/>
                 <w:szCs w:val="20"/>
               </w:rPr>
-              <w:t>4082 (19.6)</w:t>
+              <w:t>4302 (20.7)</w:t>
             </w:r>
           </w:p>
         </w:tc>
@@ -1686,7 +1646,7 @@
                 <w:sz w:val="20"/>
                 <w:szCs w:val="20"/>
               </w:rPr>
-              <w:t>11012 (19.9)</w:t>
+              <w:t>11042 (20.0)</w:t>
             </w:r>
           </w:p>
         </w:tc>
@@ -1746,7 +1706,7 @@
                 <w:sz w:val="20"/>
                 <w:szCs w:val="20"/>
               </w:rPr>
-              <w:t>5 (0.0)</w:t>
+              <w:t>1 (0.0)</w:t>
             </w:r>
           </w:p>
         </w:tc>
@@ -1815,7 +1775,7 @@
                 <w:sz w:val="20"/>
                 <w:szCs w:val="20"/>
               </w:rPr>
-              <w:t>9028 (19.9)</w:t>
+              <w:t>9056 (20.0)</w:t>
             </w:r>
           </w:p>
         </w:tc>
@@ -1875,7 +1835,7 @@
                 <w:sz w:val="20"/>
                 <w:szCs w:val="20"/>
               </w:rPr>
-              <w:t>4 (0.0)</w:t>
+              <w:t>0 (0.0)</w:t>
             </w:r>
           </w:p>
         </w:tc>
@@ -1978,7 +1938,6 @@
                 <w:color w:val="000000"/>
                 <w:sz w:val="20"/>
                 <w:szCs w:val="20"/>
-                <w:highlight w:val="lightGray"/>
                 <w:lang w:eastAsia="en-GB"/>
               </w:rPr>
             </w:pPr>
@@ -1990,7 +1949,6 @@
                 <w:color w:val="000000"/>
                 <w:sz w:val="20"/>
                 <w:szCs w:val="20"/>
-                <w:highlight w:val="lightGray"/>
                 <w:lang w:eastAsia="en-GB"/>
               </w:rPr>
               <w:t>BMI (kg/m</w:t>
@@ -2003,7 +1961,6 @@
                 <w:color w:val="000000"/>
                 <w:sz w:val="20"/>
                 <w:szCs w:val="20"/>
-                <w:highlight w:val="lightGray"/>
                 <w:vertAlign w:val="superscript"/>
                 <w:lang w:eastAsia="en-GB"/>
               </w:rPr>
@@ -2017,7 +1974,6 @@
                 <w:color w:val="000000"/>
                 <w:sz w:val="20"/>
                 <w:szCs w:val="20"/>
-                <w:highlight w:val="lightGray"/>
                 <w:lang w:eastAsia="en-GB"/>
               </w:rPr>
               <w:t>)</w:t>
@@ -2103,7 +2059,6 @@
                 <w:color w:val="000000"/>
                 <w:sz w:val="20"/>
                 <w:szCs w:val="20"/>
-                <w:highlight w:val="lightGray"/>
                 <w:lang w:eastAsia="en-GB"/>
               </w:rPr>
             </w:pPr>
@@ -2113,7 +2068,6 @@
                 <w:color w:val="000000"/>
                 <w:sz w:val="20"/>
                 <w:szCs w:val="20"/>
-                <w:highlight w:val="lightGray"/>
                 <w:lang w:eastAsia="en-GB"/>
               </w:rPr>
               <w:t>&lt;18.5</w:t>
@@ -2136,7 +2090,7 @@
                 <w:sz w:val="20"/>
                 <w:szCs w:val="20"/>
               </w:rPr>
-              <w:t>6327 (6.3)</w:t>
+              <w:t>154 (0.2)</w:t>
             </w:r>
           </w:p>
         </w:tc>
@@ -2157,7 +2111,7 @@
                 <w:sz w:val="20"/>
                 <w:szCs w:val="20"/>
               </w:rPr>
-              <w:t>1256 (19.9)</w:t>
+              <w:t>30 (19.5)</w:t>
             </w:r>
           </w:p>
         </w:tc>
@@ -2234,7 +2188,6 @@
                 <w:color w:val="000000"/>
                 <w:sz w:val="20"/>
                 <w:szCs w:val="20"/>
-                <w:highlight w:val="lightGray"/>
                 <w:lang w:eastAsia="en-GB"/>
               </w:rPr>
             </w:pPr>
@@ -2244,7 +2197,6 @@
                 <w:color w:val="000000"/>
                 <w:sz w:val="20"/>
                 <w:szCs w:val="20"/>
-                <w:highlight w:val="lightGray"/>
                 <w:lang w:eastAsia="en-GB"/>
               </w:rPr>
               <w:t>18.5-24.9</w:t>
@@ -2267,7 +2219,7 @@
                 <w:sz w:val="20"/>
                 <w:szCs w:val="20"/>
               </w:rPr>
-              <w:t>14896 (14.8)</w:t>
+              <w:t>4286 (4.3)</w:t>
             </w:r>
           </w:p>
         </w:tc>
@@ -2288,7 +2240,7 @@
                 <w:sz w:val="20"/>
                 <w:szCs w:val="20"/>
               </w:rPr>
-              <w:t>2938 (19.7)</w:t>
+              <w:t>859 (20.0)</w:t>
             </w:r>
           </w:p>
         </w:tc>
@@ -2308,7 +2260,7 @@
                 <w:sz w:val="20"/>
                 <w:szCs w:val="20"/>
               </w:rPr>
-              <w:t>2 (0.0)</w:t>
+              <w:t>0 (0.0)</w:t>
             </w:r>
           </w:p>
         </w:tc>
@@ -2348,7 +2300,7 @@
                 <w:sz w:val="20"/>
                 <w:szCs w:val="20"/>
               </w:rPr>
-              <w:t>2 (0.0)</w:t>
+              <w:t>0 (0.0)</w:t>
             </w:r>
           </w:p>
         </w:tc>
@@ -2365,7 +2317,6 @@
                 <w:color w:val="000000"/>
                 <w:sz w:val="20"/>
                 <w:szCs w:val="20"/>
-                <w:highlight w:val="lightGray"/>
                 <w:lang w:eastAsia="en-GB"/>
               </w:rPr>
             </w:pPr>
@@ -2375,7 +2326,6 @@
                 <w:color w:val="000000"/>
                 <w:sz w:val="20"/>
                 <w:szCs w:val="20"/>
-                <w:highlight w:val="lightGray"/>
                 <w:lang w:eastAsia="en-GB"/>
               </w:rPr>
               <w:t>25-29.9</w:t>
@@ -2398,7 +2348,7 @@
                 <w:sz w:val="20"/>
                 <w:szCs w:val="20"/>
               </w:rPr>
-              <w:t>13187 (13.1)</w:t>
+              <w:t>3968 (3.9)</w:t>
             </w:r>
           </w:p>
         </w:tc>
@@ -2419,7 +2369,7 @@
                 <w:sz w:val="20"/>
                 <w:szCs w:val="20"/>
               </w:rPr>
-              <w:t>2656 (20.1)</w:t>
+              <w:t>757 (19.1)</w:t>
             </w:r>
           </w:p>
         </w:tc>
@@ -2439,7 +2389,7 @@
                 <w:sz w:val="20"/>
                 <w:szCs w:val="20"/>
               </w:rPr>
-              <w:t>0 (0.0)</w:t>
+              <w:t>1 (0.0)</w:t>
             </w:r>
           </w:p>
         </w:tc>
@@ -2496,7 +2446,6 @@
                 <w:color w:val="000000"/>
                 <w:sz w:val="20"/>
                 <w:szCs w:val="20"/>
-                <w:highlight w:val="lightGray"/>
                 <w:lang w:eastAsia="en-GB"/>
               </w:rPr>
             </w:pPr>
@@ -2506,7 +2455,6 @@
                 <w:color w:val="000000"/>
                 <w:sz w:val="20"/>
                 <w:szCs w:val="20"/>
-                <w:highlight w:val="lightGray"/>
                 <w:lang w:eastAsia="en-GB"/>
               </w:rPr>
               <w:t>30-34.9</w:t>
@@ -2529,7 +2477,7 @@
                 <w:sz w:val="20"/>
                 <w:szCs w:val="20"/>
               </w:rPr>
-              <w:t>12949 (12.9)</w:t>
+              <w:t>1498 (1.5)</w:t>
             </w:r>
           </w:p>
         </w:tc>
@@ -2550,7 +2498,7 @@
                 <w:sz w:val="20"/>
                 <w:szCs w:val="20"/>
               </w:rPr>
-              <w:t>2589 (20.0)</w:t>
+              <w:t>306 (20.4)</w:t>
             </w:r>
           </w:p>
         </w:tc>
@@ -2627,7 +2575,6 @@
                 <w:color w:val="000000"/>
                 <w:sz w:val="20"/>
                 <w:szCs w:val="20"/>
-                <w:highlight w:val="lightGray"/>
                 <w:lang w:eastAsia="en-GB"/>
               </w:rPr>
             </w:pPr>
@@ -2637,7 +2584,6 @@
                 <w:color w:val="000000"/>
                 <w:sz w:val="20"/>
                 <w:szCs w:val="20"/>
-                <w:highlight w:val="lightGray"/>
                 <w:lang w:eastAsia="en-GB"/>
               </w:rPr>
               <w:t>35-39.9</w:t>
@@ -2660,7 +2606,7 @@
                 <w:sz w:val="20"/>
                 <w:szCs w:val="20"/>
               </w:rPr>
-              <w:t>11838 (11.8)</w:t>
+              <w:t>401 (0.4)</w:t>
             </w:r>
           </w:p>
         </w:tc>
@@ -2681,7 +2627,7 @@
                 <w:sz w:val="20"/>
                 <w:szCs w:val="20"/>
               </w:rPr>
-              <w:t>2381 (20.1)</w:t>
+              <w:t>72 (18.0)</w:t>
             </w:r>
           </w:p>
         </w:tc>
@@ -2721,7 +2667,7 @@
                 <w:sz w:val="20"/>
                 <w:szCs w:val="20"/>
               </w:rPr>
-              <w:t>1 (0.0)</w:t>
+              <w:t>0 (0.0)</w:t>
             </w:r>
           </w:p>
         </w:tc>
@@ -2741,7 +2687,7 @@
                 <w:sz w:val="20"/>
                 <w:szCs w:val="20"/>
               </w:rPr>
-              <w:t>1 (0.0)</w:t>
+              <w:t>0 (0.0)</w:t>
             </w:r>
           </w:p>
         </w:tc>
@@ -2758,7 +2704,6 @@
                 <w:color w:val="000000"/>
                 <w:sz w:val="20"/>
                 <w:szCs w:val="20"/>
-                <w:highlight w:val="lightGray"/>
                 <w:lang w:eastAsia="en-GB"/>
               </w:rPr>
             </w:pPr>
@@ -2768,7 +2713,6 @@
                 <w:color w:val="000000"/>
                 <w:sz w:val="20"/>
                 <w:szCs w:val="20"/>
-                <w:highlight w:val="lightGray"/>
                 <w:lang w:eastAsia="en-GB"/>
               </w:rPr>
               <w:t>≥40</w:t>
@@ -2791,7 +2735,7 @@
                 <w:sz w:val="20"/>
                 <w:szCs w:val="20"/>
               </w:rPr>
-              <w:t>16184 (16.1)</w:t>
+              <w:t>75 (0.1)</w:t>
             </w:r>
           </w:p>
         </w:tc>
@@ -2812,7 +2756,7 @@
                 <w:sz w:val="20"/>
                 <w:szCs w:val="20"/>
               </w:rPr>
-              <w:t>3178 (19.6)</w:t>
+              <w:t>17 (22.7)</w:t>
             </w:r>
           </w:p>
         </w:tc>
@@ -2832,7 +2776,7 @@
                 <w:sz w:val="20"/>
                 <w:szCs w:val="20"/>
               </w:rPr>
-              <w:t>1 (0.0)</w:t>
+              <w:t>0 (0.0)</w:t>
             </w:r>
           </w:p>
         </w:tc>
@@ -2852,7 +2796,7 @@
                 <w:sz w:val="20"/>
                 <w:szCs w:val="20"/>
               </w:rPr>
-              <w:t>1 (0.0)</w:t>
+              <w:t>0 (0.0)</w:t>
             </w:r>
           </w:p>
         </w:tc>
@@ -2872,7 +2816,7 @@
                 <w:sz w:val="20"/>
                 <w:szCs w:val="20"/>
               </w:rPr>
-              <w:t>2 (0.0)</w:t>
+              <w:t>0 (0.0)</w:t>
             </w:r>
           </w:p>
         </w:tc>
@@ -2891,7 +2835,6 @@
                 <w:color w:val="000000"/>
                 <w:sz w:val="20"/>
                 <w:szCs w:val="20"/>
-                <w:highlight w:val="lightGray"/>
                 <w:lang w:eastAsia="en-GB"/>
               </w:rPr>
             </w:pPr>
@@ -2903,7 +2846,6 @@
                 <w:color w:val="000000"/>
                 <w:sz w:val="20"/>
                 <w:szCs w:val="20"/>
-                <w:highlight w:val="lightGray"/>
                 <w:lang w:eastAsia="en-GB"/>
               </w:rPr>
               <w:t>Missing</w:t>
@@ -2926,7 +2868,7 @@
                 <w:sz w:val="20"/>
                 <w:szCs w:val="20"/>
               </w:rPr>
-              <w:t>25189 (25.0)</w:t>
+              <w:t>90188 (89.7)</w:t>
             </w:r>
           </w:p>
         </w:tc>
@@ -2947,7 +2889,7 @@
                 <w:sz w:val="20"/>
                 <w:szCs w:val="20"/>
               </w:rPr>
-              <w:t>5042 (20.0)</w:t>
+              <w:t>18057 (20.0)</w:t>
             </w:r>
           </w:p>
         </w:tc>
@@ -2967,7 +2909,7 @@
                 <w:sz w:val="20"/>
                 <w:szCs w:val="20"/>
               </w:rPr>
-              <w:t>2 (0.0)</w:t>
+              <w:t>4 (0.0)</w:t>
             </w:r>
           </w:p>
         </w:tc>
@@ -2987,7 +2929,7 @@
                 <w:sz w:val="20"/>
                 <w:szCs w:val="20"/>
               </w:rPr>
-              <w:t>2 (0.0)</w:t>
+              <w:t>4 (0.0)</w:t>
             </w:r>
           </w:p>
         </w:tc>
@@ -3007,7 +2949,7 @@
                 <w:sz w:val="20"/>
                 <w:szCs w:val="20"/>
               </w:rPr>
-              <w:t>4 (0.0)</w:t>
+              <w:t>1 (0.0)</w:t>
             </w:r>
           </w:p>
         </w:tc>
@@ -3246,7 +3188,7 @@
                 <w:sz w:val="20"/>
                 <w:szCs w:val="20"/>
               </w:rPr>
-              <w:t>30097 (29.9)</w:t>
+              <w:t>30155 (30.0)</w:t>
             </w:r>
           </w:p>
         </w:tc>
@@ -3267,7 +3209,7 @@
                 <w:sz w:val="20"/>
                 <w:szCs w:val="20"/>
               </w:rPr>
-              <w:t>6011 (20.0)</w:t>
+              <w:t>5969 (19.8)</w:t>
             </w:r>
           </w:p>
         </w:tc>
@@ -3288,33 +3230,33 @@
                 <w:sz w:val="20"/>
                 <w:szCs w:val="20"/>
               </w:rPr>
+              <w:t>3 (0.0)</w:t>
+            </w:r>
+          </w:p>
+        </w:tc>
+        <w:tc>
+          <w:tcPr>
+            <w:tcW w:w="1418" w:type="dxa"/>
+          </w:tcPr>
+          <w:p>
+            <w:pPr>
+              <w:rPr>
+                <w:sz w:val="20"/>
+                <w:szCs w:val="20"/>
+                <w:highlight w:val="lightGray"/>
+              </w:rPr>
+            </w:pPr>
+            <w:r>
+              <w:rPr>
+                <w:sz w:val="20"/>
+                <w:szCs w:val="20"/>
+              </w:rPr>
               <w:t>1 (0.0)</w:t>
             </w:r>
           </w:p>
         </w:tc>
         <w:tc>
           <w:tcPr>
-            <w:tcW w:w="1418" w:type="dxa"/>
-          </w:tcPr>
-          <w:p>
-            <w:pPr>
-              <w:rPr>
-                <w:sz w:val="20"/>
-                <w:szCs w:val="20"/>
-                <w:highlight w:val="lightGray"/>
-              </w:rPr>
-            </w:pPr>
-            <w:r>
-              <w:rPr>
-                <w:sz w:val="20"/>
-                <w:szCs w:val="20"/>
-              </w:rPr>
-              <w:t>1 (0.0)</w:t>
-            </w:r>
-          </w:p>
-        </w:tc>
-        <w:tc>
-          <w:tcPr>
             <w:tcW w:w="1486" w:type="dxa"/>
           </w:tcPr>
           <w:p>
@@ -3330,7 +3272,7 @@
                 <w:sz w:val="20"/>
                 <w:szCs w:val="20"/>
               </w:rPr>
-              <w:t>2 (0.0)</w:t>
+              <w:t>0 (0.0)</w:t>
             </w:r>
           </w:p>
         </w:tc>
@@ -3381,7 +3323,7 @@
                 <w:sz w:val="20"/>
                 <w:szCs w:val="20"/>
               </w:rPr>
-              <w:t>42158 (41.9)</w:t>
+              <w:t>42131 (41.9)</w:t>
             </w:r>
           </w:p>
         </w:tc>
@@ -3402,7 +3344,7 @@
                 <w:sz w:val="20"/>
                 <w:szCs w:val="20"/>
               </w:rPr>
-              <w:t>8371 (19.9)</w:t>
+              <w:t>8513 (20.2)</w:t>
             </w:r>
           </w:p>
         </w:tc>
@@ -3423,33 +3365,33 @@
                 <w:sz w:val="20"/>
                 <w:szCs w:val="20"/>
               </w:rPr>
+              <w:t>2 (0.0)</w:t>
+            </w:r>
+          </w:p>
+        </w:tc>
+        <w:tc>
+          <w:tcPr>
+            <w:tcW w:w="1418" w:type="dxa"/>
+          </w:tcPr>
+          <w:p>
+            <w:pPr>
+              <w:rPr>
+                <w:sz w:val="20"/>
+                <w:szCs w:val="20"/>
+                <w:highlight w:val="lightGray"/>
+              </w:rPr>
+            </w:pPr>
+            <w:r>
+              <w:rPr>
+                <w:sz w:val="20"/>
+                <w:szCs w:val="20"/>
+              </w:rPr>
               <w:t>1 (0.0)</w:t>
             </w:r>
           </w:p>
         </w:tc>
         <w:tc>
           <w:tcPr>
-            <w:tcW w:w="1418" w:type="dxa"/>
-          </w:tcPr>
-          <w:p>
-            <w:pPr>
-              <w:rPr>
-                <w:sz w:val="20"/>
-                <w:szCs w:val="20"/>
-                <w:highlight w:val="lightGray"/>
-              </w:rPr>
-            </w:pPr>
-            <w:r>
-              <w:rPr>
-                <w:sz w:val="20"/>
-                <w:szCs w:val="20"/>
-              </w:rPr>
-              <w:t>2 (0.0)</w:t>
-            </w:r>
-          </w:p>
-        </w:tc>
-        <w:tc>
-          <w:tcPr>
             <w:tcW w:w="1486" w:type="dxa"/>
           </w:tcPr>
           <w:p>
@@ -3465,7 +3407,7 @@
                 <w:sz w:val="20"/>
                 <w:szCs w:val="20"/>
               </w:rPr>
-              <w:t>3 (0.0)</w:t>
+              <w:t>0 (0.0)</w:t>
             </w:r>
           </w:p>
         </w:tc>
@@ -3516,7 +3458,7 @@
                 <w:sz w:val="20"/>
                 <w:szCs w:val="20"/>
               </w:rPr>
-              <w:t>16955 (16.9)</w:t>
+              <w:t>16914 (16.8)</w:t>
             </w:r>
           </w:p>
         </w:tc>
@@ -3537,7 +3479,7 @@
                 <w:sz w:val="20"/>
                 <w:szCs w:val="20"/>
               </w:rPr>
-              <w:t>3370 (19.9)</w:t>
+              <w:t>3339 (19.7)</w:t>
             </w:r>
           </w:p>
         </w:tc>
@@ -3558,13 +3500,34 @@
                 <w:sz w:val="20"/>
                 <w:szCs w:val="20"/>
               </w:rPr>
+              <w:t>0 (0.0)</w:t>
+            </w:r>
+          </w:p>
+        </w:tc>
+        <w:tc>
+          <w:tcPr>
+            <w:tcW w:w="1418" w:type="dxa"/>
+          </w:tcPr>
+          <w:p>
+            <w:pPr>
+              <w:rPr>
+                <w:sz w:val="20"/>
+                <w:szCs w:val="20"/>
+                <w:highlight w:val="lightGray"/>
+              </w:rPr>
+            </w:pPr>
+            <w:r>
+              <w:rPr>
+                <w:sz w:val="20"/>
+                <w:szCs w:val="20"/>
+              </w:rPr>
               <w:t>2 (0.0)</w:t>
             </w:r>
           </w:p>
         </w:tc>
         <w:tc>
           <w:tcPr>
-            <w:tcW w:w="1418" w:type="dxa"/>
+            <w:tcW w:w="1486" w:type="dxa"/>
           </w:tcPr>
           <w:p>
             <w:pPr>
@@ -3580,27 +3543,6 @@
                 <w:szCs w:val="20"/>
               </w:rPr>
               <w:t>0 (0.0)</w:t>
-            </w:r>
-          </w:p>
-        </w:tc>
-        <w:tc>
-          <w:tcPr>
-            <w:tcW w:w="1486" w:type="dxa"/>
-          </w:tcPr>
-          <w:p>
-            <w:pPr>
-              <w:rPr>
-                <w:sz w:val="20"/>
-                <w:szCs w:val="20"/>
-                <w:highlight w:val="lightGray"/>
-              </w:rPr>
-            </w:pPr>
-            <w:r>
-              <w:rPr>
-                <w:sz w:val="20"/>
-                <w:szCs w:val="20"/>
-              </w:rPr>
-              <w:t>2 (0.0)</w:t>
             </w:r>
           </w:p>
         </w:tc>
@@ -3655,7 +3597,7 @@
                 <w:sz w:val="20"/>
                 <w:szCs w:val="20"/>
               </w:rPr>
-              <w:t>11360 (11.3)</w:t>
+              <w:t>11370 (11.3)</w:t>
             </w:r>
           </w:p>
         </w:tc>
@@ -3676,7 +3618,7 @@
                 <w:sz w:val="20"/>
                 <w:szCs w:val="20"/>
               </w:rPr>
-              <w:t>2288 (20.1)</w:t>
+              <w:t>2277 (20.0)</w:t>
             </w:r>
           </w:p>
         </w:tc>
@@ -3697,49 +3639,49 @@
                 <w:sz w:val="20"/>
                 <w:szCs w:val="20"/>
               </w:rPr>
+              <w:t>0 (0.0)</w:t>
+            </w:r>
+          </w:p>
+        </w:tc>
+        <w:tc>
+          <w:tcPr>
+            <w:tcW w:w="1418" w:type="dxa"/>
+          </w:tcPr>
+          <w:p>
+            <w:pPr>
+              <w:rPr>
+                <w:sz w:val="20"/>
+                <w:szCs w:val="20"/>
+                <w:highlight w:val="lightGray"/>
+              </w:rPr>
+            </w:pPr>
+            <w:r>
+              <w:rPr>
+                <w:sz w:val="20"/>
+                <w:szCs w:val="20"/>
+              </w:rPr>
+              <w:t>0 (0.0)</w:t>
+            </w:r>
+          </w:p>
+        </w:tc>
+        <w:tc>
+          <w:tcPr>
+            <w:tcW w:w="1486" w:type="dxa"/>
+          </w:tcPr>
+          <w:p>
+            <w:pPr>
+              <w:rPr>
+                <w:sz w:val="20"/>
+                <w:szCs w:val="20"/>
+                <w:highlight w:val="lightGray"/>
+              </w:rPr>
+            </w:pPr>
+            <w:r>
+              <w:rPr>
+                <w:sz w:val="20"/>
+                <w:szCs w:val="20"/>
+              </w:rPr>
               <w:t>1 (0.0)</w:t>
-            </w:r>
-          </w:p>
-        </w:tc>
-        <w:tc>
-          <w:tcPr>
-            <w:tcW w:w="1418" w:type="dxa"/>
-          </w:tcPr>
-          <w:p>
-            <w:pPr>
-              <w:rPr>
-                <w:sz w:val="20"/>
-                <w:szCs w:val="20"/>
-                <w:highlight w:val="lightGray"/>
-              </w:rPr>
-            </w:pPr>
-            <w:r>
-              <w:rPr>
-                <w:sz w:val="20"/>
-                <w:szCs w:val="20"/>
-              </w:rPr>
-              <w:t>1 (0.0)</w:t>
-            </w:r>
-          </w:p>
-        </w:tc>
-        <w:tc>
-          <w:tcPr>
-            <w:tcW w:w="1486" w:type="dxa"/>
-          </w:tcPr>
-          <w:p>
-            <w:pPr>
-              <w:rPr>
-                <w:sz w:val="20"/>
-                <w:szCs w:val="20"/>
-                <w:highlight w:val="lightGray"/>
-              </w:rPr>
-            </w:pPr>
-            <w:r>
-              <w:rPr>
-                <w:sz w:val="20"/>
-                <w:szCs w:val="20"/>
-              </w:rPr>
-              <w:t>2 (0.0)</w:t>
             </w:r>
           </w:p>
         </w:tc>
@@ -3978,7 +3920,7 @@
                 <w:sz w:val="20"/>
                 <w:szCs w:val="20"/>
               </w:rPr>
-              <w:t>30179 (30.0)</w:t>
+              <w:t>30191 (30.0)</w:t>
             </w:r>
           </w:p>
         </w:tc>
@@ -3999,7 +3941,7 @@
                 <w:sz w:val="20"/>
                 <w:szCs w:val="20"/>
               </w:rPr>
-              <w:t>6042 (20.0)</w:t>
+              <w:t>6100 (20.2)</w:t>
             </w:r>
           </w:p>
         </w:tc>
@@ -4020,7 +3962,7 @@
                 <w:sz w:val="20"/>
                 <w:szCs w:val="20"/>
               </w:rPr>
-              <w:t>2 (0.0)</w:t>
+              <w:t>4 (0.0)</w:t>
             </w:r>
           </w:p>
         </w:tc>
@@ -4062,7 +4004,7 @@
                 <w:sz w:val="20"/>
                 <w:szCs w:val="20"/>
               </w:rPr>
-              <w:t>3 (0.0)</w:t>
+              <w:t>0 (0.0)</w:t>
             </w:r>
           </w:p>
         </w:tc>
@@ -4113,7 +4055,7 @@
                 <w:sz w:val="20"/>
                 <w:szCs w:val="20"/>
               </w:rPr>
-              <w:t>14172 (14.1)</w:t>
+              <w:t>14194 (14.1)</w:t>
             </w:r>
           </w:p>
         </w:tc>
@@ -4134,7 +4076,7 @@
                 <w:sz w:val="20"/>
                 <w:szCs w:val="20"/>
               </w:rPr>
-              <w:t>2768 (19.5)</w:t>
+              <w:t>2845 (20.0)</w:t>
             </w:r>
           </w:p>
         </w:tc>
@@ -4155,7 +4097,7 @@
                 <w:sz w:val="20"/>
                 <w:szCs w:val="20"/>
               </w:rPr>
-              <w:t>1 (0.0)</w:t>
+              <w:t>0 (0.0)</w:t>
             </w:r>
           </w:p>
         </w:tc>
@@ -4197,7 +4139,7 @@
                 <w:sz w:val="20"/>
                 <w:szCs w:val="20"/>
               </w:rPr>
-              <w:t>1 (0.0)</w:t>
+              <w:t>0 (0.0)</w:t>
             </w:r>
           </w:p>
         </w:tc>
@@ -4248,7 +4190,7 @@
                 <w:sz w:val="20"/>
                 <w:szCs w:val="20"/>
               </w:rPr>
-              <w:t>5680 (5.6)</w:t>
+              <w:t>5698 (5.7)</w:t>
             </w:r>
           </w:p>
         </w:tc>
@@ -4269,7 +4211,7 @@
                 <w:sz w:val="20"/>
                 <w:szCs w:val="20"/>
               </w:rPr>
-              <w:t>1122 (19.8)</w:t>
+              <w:t>1166 (20.5)</w:t>
             </w:r>
           </w:p>
         </w:tc>
@@ -4332,7 +4274,7 @@
                 <w:sz w:val="20"/>
                 <w:szCs w:val="20"/>
               </w:rPr>
-              <w:t>1 (0.0)</w:t>
+              <w:t>0 (0.0)</w:t>
             </w:r>
           </w:p>
         </w:tc>
@@ -4383,7 +4325,7 @@
                 <w:sz w:val="20"/>
                 <w:szCs w:val="20"/>
               </w:rPr>
-              <w:t>5157 (5.1)</w:t>
+              <w:t>5162 (5.1)</w:t>
             </w:r>
           </w:p>
         </w:tc>
@@ -4404,7 +4346,7 @@
                 <w:sz w:val="20"/>
                 <w:szCs w:val="20"/>
               </w:rPr>
-              <w:t>1001 (19.4)</w:t>
+              <w:t>979 (19.0)</w:t>
             </w:r>
           </w:p>
         </w:tc>
@@ -4425,33 +4367,33 @@
                 <w:sz w:val="20"/>
                 <w:szCs w:val="20"/>
               </w:rPr>
+              <w:t>0 (0.0)</w:t>
+            </w:r>
+          </w:p>
+        </w:tc>
+        <w:tc>
+          <w:tcPr>
+            <w:tcW w:w="1418" w:type="dxa"/>
+          </w:tcPr>
+          <w:p>
+            <w:pPr>
+              <w:rPr>
+                <w:sz w:val="20"/>
+                <w:szCs w:val="20"/>
+                <w:highlight w:val="lightGray"/>
+              </w:rPr>
+            </w:pPr>
+            <w:r>
+              <w:rPr>
+                <w:sz w:val="20"/>
+                <w:szCs w:val="20"/>
+              </w:rPr>
               <w:t>1 (0.0)</w:t>
             </w:r>
           </w:p>
         </w:tc>
         <w:tc>
           <w:tcPr>
-            <w:tcW w:w="1418" w:type="dxa"/>
-          </w:tcPr>
-          <w:p>
-            <w:pPr>
-              <w:rPr>
-                <w:sz w:val="20"/>
-                <w:szCs w:val="20"/>
-                <w:highlight w:val="lightGray"/>
-              </w:rPr>
-            </w:pPr>
-            <w:r>
-              <w:rPr>
-                <w:sz w:val="20"/>
-                <w:szCs w:val="20"/>
-              </w:rPr>
-              <w:t>1 (0.0)</w:t>
-            </w:r>
-          </w:p>
-        </w:tc>
-        <w:tc>
-          <w:tcPr>
             <w:tcW w:w="1486" w:type="dxa"/>
           </w:tcPr>
           <w:p>
@@ -4467,7 +4409,7 @@
                 <w:sz w:val="20"/>
                 <w:szCs w:val="20"/>
               </w:rPr>
-              <w:t>2 (0.0)</w:t>
+              <w:t>0 (0.0)</w:t>
             </w:r>
           </w:p>
         </w:tc>
@@ -4518,7 +4460,7 @@
                 <w:sz w:val="20"/>
                 <w:szCs w:val="20"/>
               </w:rPr>
-              <w:t>4572 (4.5)</w:t>
+              <w:t>4560 (4.5)</w:t>
             </w:r>
           </w:p>
         </w:tc>
@@ -4539,7 +4481,7 @@
                 <w:sz w:val="20"/>
                 <w:szCs w:val="20"/>
               </w:rPr>
-              <w:t>943 (20.6)</w:t>
+              <w:t>871 (19.1)</w:t>
             </w:r>
           </w:p>
         </w:tc>
@@ -4581,7 +4523,7 @@
                 <w:sz w:val="20"/>
                 <w:szCs w:val="20"/>
               </w:rPr>
-              <w:t>1 (0.0)</w:t>
+              <w:t>0 (0.0)</w:t>
             </w:r>
           </w:p>
         </w:tc>
@@ -4602,7 +4544,7 @@
                 <w:sz w:val="20"/>
                 <w:szCs w:val="20"/>
               </w:rPr>
-              <w:t>1 (0.0)</w:t>
+              <w:t>0 (0.0)</w:t>
             </w:r>
           </w:p>
         </w:tc>
@@ -4657,7 +4599,7 @@
                 <w:sz w:val="20"/>
                 <w:szCs w:val="20"/>
               </w:rPr>
-              <w:t>40810 (40.6)</w:t>
+              <w:t>40765 (40.5)</w:t>
             </w:r>
           </w:p>
         </w:tc>
@@ -4678,7 +4620,7 @@
                 <w:sz w:val="20"/>
                 <w:szCs w:val="20"/>
               </w:rPr>
-              <w:t>8164 (20.0)</w:t>
+              <w:t>8137 (20.0)</w:t>
             </w:r>
           </w:p>
         </w:tc>
@@ -4720,7 +4662,7 @@
                 <w:sz w:val="20"/>
                 <w:szCs w:val="20"/>
               </w:rPr>
-              <w:t>0 (0.0)</w:t>
+              <w:t>1 (0.0)</w:t>
             </w:r>
           </w:p>
         </w:tc>
@@ -4992,7 +4934,7 @@
                 <w:sz w:val="20"/>
                 <w:szCs w:val="20"/>
               </w:rPr>
-              <w:t>3627 (19.5)</w:t>
+              <w:t>3702 (19.9)</w:t>
             </w:r>
           </w:p>
         </w:tc>
@@ -5121,7 +5063,7 @@
                 <w:sz w:val="20"/>
                 <w:szCs w:val="20"/>
               </w:rPr>
-              <w:t>3802 (19.6)</w:t>
+              <w:t>3844 (19.9)</w:t>
             </w:r>
           </w:p>
         </w:tc>
@@ -5181,7 +5123,7 @@
                 <w:sz w:val="20"/>
                 <w:szCs w:val="20"/>
               </w:rPr>
-              <w:t>3 (0.0)</w:t>
+              <w:t>1 (0.0)</w:t>
             </w:r>
           </w:p>
         </w:tc>
@@ -5250,7 +5192,7 @@
                 <w:sz w:val="20"/>
                 <w:szCs w:val="20"/>
               </w:rPr>
-              <w:t>2779 (20.4)</w:t>
+              <w:t>2699 (19.8)</w:t>
             </w:r>
           </w:p>
         </w:tc>
@@ -5310,7 +5252,7 @@
                 <w:sz w:val="20"/>
                 <w:szCs w:val="20"/>
               </w:rPr>
-              <w:t>1 (0.0)</w:t>
+              <w:t>0 (0.0)</w:t>
             </w:r>
           </w:p>
         </w:tc>
@@ -5379,7 +5321,7 @@
                 <w:sz w:val="20"/>
                 <w:szCs w:val="20"/>
               </w:rPr>
-              <w:t>5335 (19.9)</w:t>
+              <w:t>5468 (20.4)</w:t>
             </w:r>
           </w:p>
         </w:tc>
@@ -5439,7 +5381,7 @@
                 <w:sz w:val="20"/>
                 <w:szCs w:val="20"/>
               </w:rPr>
-              <w:t>3 (0.0)</w:t>
+              <w:t>0 (0.0)</w:t>
             </w:r>
           </w:p>
         </w:tc>
@@ -5487,7 +5429,7 @@
                 <w:sz w:val="20"/>
                 <w:szCs w:val="20"/>
               </w:rPr>
-              <w:t>20694 (20.6)</w:t>
+              <w:t>20693 (20.6)</w:t>
             </w:r>
           </w:p>
         </w:tc>
@@ -5508,7 +5450,7 @@
                 <w:sz w:val="20"/>
                 <w:szCs w:val="20"/>
               </w:rPr>
-              <w:t>4201 (20.3)</w:t>
+              <w:t>4071 (19.7)</w:t>
             </w:r>
           </w:p>
         </w:tc>
@@ -5568,7 +5510,7 @@
                 <w:sz w:val="20"/>
                 <w:szCs w:val="20"/>
               </w:rPr>
-              <w:t>2 (0.0)</w:t>
+              <w:t>0 (0.0)</w:t>
             </w:r>
           </w:p>
         </w:tc>
@@ -5620,7 +5562,7 @@
                 <w:sz w:val="20"/>
                 <w:szCs w:val="20"/>
               </w:rPr>
-              <w:t>1435 (1.4)</w:t>
+              <w:t>1436 (1.4)</w:t>
             </w:r>
           </w:p>
         </w:tc>
@@ -5641,7 +5583,7 @@
                 <w:sz w:val="20"/>
                 <w:szCs w:val="20"/>
               </w:rPr>
-              <w:t>296 (20.6)</w:t>
+              <w:t>314 (21.9)</w:t>
             </w:r>
           </w:p>
         </w:tc>
@@ -5804,7 +5746,6 @@
                 <w:color w:val="000000"/>
                 <w:sz w:val="20"/>
                 <w:szCs w:val="20"/>
-                <w:highlight w:val="lightGray"/>
                 <w:lang w:eastAsia="en-GB"/>
               </w:rPr>
             </w:pPr>
@@ -5816,7 +5757,6 @@
                 <w:color w:val="000000"/>
                 <w:sz w:val="20"/>
                 <w:szCs w:val="20"/>
-                <w:highlight w:val="lightGray"/>
                 <w:lang w:eastAsia="en-GB"/>
               </w:rPr>
               <w:t>Blood pressure</w:t>
@@ -5902,7 +5842,6 @@
                 <w:color w:val="000000"/>
                 <w:sz w:val="20"/>
                 <w:szCs w:val="20"/>
-                <w:highlight w:val="lightGray"/>
                 <w:lang w:eastAsia="en-GB"/>
               </w:rPr>
             </w:pPr>
@@ -5912,7 +5851,6 @@
                 <w:color w:val="000000"/>
                 <w:sz w:val="20"/>
                 <w:szCs w:val="20"/>
-                <w:highlight w:val="lightGray"/>
                 <w:lang w:eastAsia="en-GB"/>
               </w:rPr>
               <w:t>Normal</w:t>
@@ -5935,7 +5873,7 @@
                 <w:sz w:val="20"/>
                 <w:szCs w:val="20"/>
               </w:rPr>
-              <w:t>37674 (37.5)</w:t>
+              <w:t>51906 (51.6)</w:t>
             </w:r>
           </w:p>
         </w:tc>
@@ -5956,7 +5894,7 @@
                 <w:sz w:val="20"/>
                 <w:szCs w:val="20"/>
               </w:rPr>
-              <w:t>7616 (20.2)</w:t>
+              <w:t>10519 (20.3)</w:t>
             </w:r>
           </w:p>
         </w:tc>
@@ -5976,47 +5914,47 @@
                 <w:sz w:val="20"/>
                 <w:szCs w:val="20"/>
               </w:rPr>
+              <w:t>4 (0.0)</w:t>
+            </w:r>
+          </w:p>
+        </w:tc>
+        <w:tc>
+          <w:tcPr>
+            <w:tcW w:w="1418" w:type="dxa"/>
+          </w:tcPr>
+          <w:p>
+            <w:pPr>
+              <w:rPr>
+                <w:sz w:val="20"/>
+                <w:szCs w:val="20"/>
+              </w:rPr>
+            </w:pPr>
+            <w:r>
+              <w:rPr>
+                <w:sz w:val="20"/>
+                <w:szCs w:val="20"/>
+              </w:rPr>
+              <w:t>4 (0.0)</w:t>
+            </w:r>
+          </w:p>
+        </w:tc>
+        <w:tc>
+          <w:tcPr>
+            <w:tcW w:w="1486" w:type="dxa"/>
+          </w:tcPr>
+          <w:p>
+            <w:pPr>
+              <w:rPr>
+                <w:sz w:val="20"/>
+                <w:szCs w:val="20"/>
+              </w:rPr>
+            </w:pPr>
+            <w:r>
+              <w:rPr>
+                <w:sz w:val="20"/>
+                <w:szCs w:val="20"/>
+              </w:rPr>
               <w:t>1 (0.0)</w:t>
-            </w:r>
-          </w:p>
-        </w:tc>
-        <w:tc>
-          <w:tcPr>
-            <w:tcW w:w="1418" w:type="dxa"/>
-          </w:tcPr>
-          <w:p>
-            <w:pPr>
-              <w:rPr>
-                <w:sz w:val="20"/>
-                <w:szCs w:val="20"/>
-              </w:rPr>
-            </w:pPr>
-            <w:r>
-              <w:rPr>
-                <w:sz w:val="20"/>
-                <w:szCs w:val="20"/>
-              </w:rPr>
-              <w:t>2 (0.0)</w:t>
-            </w:r>
-          </w:p>
-        </w:tc>
-        <w:tc>
-          <w:tcPr>
-            <w:tcW w:w="1486" w:type="dxa"/>
-          </w:tcPr>
-          <w:p>
-            <w:pPr>
-              <w:rPr>
-                <w:sz w:val="20"/>
-                <w:szCs w:val="20"/>
-              </w:rPr>
-            </w:pPr>
-            <w:r>
-              <w:rPr>
-                <w:sz w:val="20"/>
-                <w:szCs w:val="20"/>
-              </w:rPr>
-              <w:t>3 (0.0)</w:t>
             </w:r>
           </w:p>
         </w:tc>
@@ -6033,7 +5971,6 @@
                 <w:color w:val="000000"/>
                 <w:sz w:val="20"/>
                 <w:szCs w:val="20"/>
-                <w:highlight w:val="lightGray"/>
                 <w:lang w:eastAsia="en-GB"/>
               </w:rPr>
             </w:pPr>
@@ -6043,7 +5980,6 @@
                 <w:color w:val="000000"/>
                 <w:sz w:val="20"/>
                 <w:szCs w:val="20"/>
-                <w:highlight w:val="lightGray"/>
                 <w:lang w:eastAsia="en-GB"/>
               </w:rPr>
               <w:t>Elevated</w:t>
@@ -6066,7 +6002,7 @@
                 <w:sz w:val="20"/>
                 <w:szCs w:val="20"/>
               </w:rPr>
-              <w:t>8306 (8.3)</w:t>
+              <w:t>5242 (5.2)</w:t>
             </w:r>
           </w:p>
         </w:tc>
@@ -6087,7 +6023,7 @@
                 <w:sz w:val="20"/>
                 <w:szCs w:val="20"/>
               </w:rPr>
-              <w:t>1636 (19.7)</w:t>
+              <w:t>1053 (20.1)</w:t>
             </w:r>
           </w:p>
         </w:tc>
@@ -6127,7 +6063,7 @@
                 <w:sz w:val="20"/>
                 <w:szCs w:val="20"/>
               </w:rPr>
-              <w:t>1 (0.0)</w:t>
+              <w:t>0 (0.0)</w:t>
             </w:r>
           </w:p>
         </w:tc>
@@ -6147,7 +6083,7 @@
                 <w:sz w:val="20"/>
                 <w:szCs w:val="20"/>
               </w:rPr>
-              <w:t>1 (0.0)</w:t>
+              <w:t>0 (0.0)</w:t>
             </w:r>
           </w:p>
         </w:tc>
@@ -6164,7 +6100,6 @@
                 <w:color w:val="000000"/>
                 <w:sz w:val="20"/>
                 <w:szCs w:val="20"/>
-                <w:highlight w:val="lightGray"/>
                 <w:lang w:eastAsia="en-GB"/>
               </w:rPr>
             </w:pPr>
@@ -6174,7 +6109,6 @@
                 <w:color w:val="000000"/>
                 <w:sz w:val="20"/>
                 <w:szCs w:val="20"/>
-                <w:highlight w:val="lightGray"/>
                 <w:lang w:eastAsia="en-GB"/>
               </w:rPr>
               <w:t xml:space="preserve">High Stage 1 </w:t>
@@ -6197,7 +6131,7 @@
                 <w:sz w:val="20"/>
                 <w:szCs w:val="20"/>
               </w:rPr>
-              <w:t>27594 (27.4)</w:t>
+              <w:t>19217 (19.1)</w:t>
             </w:r>
           </w:p>
         </w:tc>
@@ -6218,7 +6152,7 @@
                 <w:sz w:val="20"/>
                 <w:szCs w:val="20"/>
               </w:rPr>
-              <w:t>5460 (19.8)</w:t>
+              <w:t>3743 (19.5)</w:t>
             </w:r>
           </w:p>
         </w:tc>
@@ -6238,7 +6172,7 @@
                 <w:sz w:val="20"/>
                 <w:szCs w:val="20"/>
               </w:rPr>
-              <w:t>2 (0.0)</w:t>
+              <w:t>1 (0.0)</w:t>
             </w:r>
           </w:p>
         </w:tc>
@@ -6278,7 +6212,7 @@
                 <w:sz w:val="20"/>
                 <w:szCs w:val="20"/>
               </w:rPr>
-              <w:t>2 (0.0)</w:t>
+              <w:t>0 (0.0)</w:t>
             </w:r>
           </w:p>
         </w:tc>
@@ -6295,7 +6229,6 @@
                 <w:color w:val="000000"/>
                 <w:sz w:val="20"/>
                 <w:szCs w:val="20"/>
-                <w:highlight w:val="lightGray"/>
                 <w:lang w:eastAsia="en-GB"/>
               </w:rPr>
             </w:pPr>
@@ -6305,7 +6238,6 @@
                 <w:color w:val="000000"/>
                 <w:sz w:val="20"/>
                 <w:szCs w:val="20"/>
-                <w:highlight w:val="lightGray"/>
                 <w:lang w:eastAsia="en-GB"/>
               </w:rPr>
               <w:lastRenderedPageBreak/>
@@ -6329,7 +6261,7 @@
                 <w:sz w:val="20"/>
                 <w:szCs w:val="20"/>
               </w:rPr>
-              <w:t>26996 (26.8)</w:t>
+              <w:t>24205 (24.1)</w:t>
             </w:r>
           </w:p>
         </w:tc>
@@ -6350,7 +6282,7 @@
                 <w:sz w:val="20"/>
                 <w:szCs w:val="20"/>
               </w:rPr>
-              <w:t>5328 (19.7)</w:t>
+              <w:t>4783 (19.8)</w:t>
             </w:r>
           </w:p>
         </w:tc>
@@ -6370,7 +6302,7 @@
                 <w:sz w:val="20"/>
                 <w:szCs w:val="20"/>
               </w:rPr>
-              <w:t>2 (0.0)</w:t>
+              <w:t>0 (0.0)</w:t>
             </w:r>
           </w:p>
         </w:tc>
@@ -6390,7 +6322,7 @@
                 <w:sz w:val="20"/>
                 <w:szCs w:val="20"/>
               </w:rPr>
-              <w:t>1 (0.0)</w:t>
+              <w:t>0 (0.0)</w:t>
             </w:r>
           </w:p>
         </w:tc>
@@ -6410,7 +6342,7 @@
                 <w:sz w:val="20"/>
                 <w:szCs w:val="20"/>
               </w:rPr>
-              <w:t>3 (0.0)</w:t>
+              <w:t>0 (0.0)</w:t>
             </w:r>
           </w:p>
         </w:tc>
@@ -6429,7 +6361,6 @@
                 <w:color w:val="000000"/>
                 <w:sz w:val="20"/>
                 <w:szCs w:val="20"/>
-                <w:highlight w:val="lightGray"/>
                 <w:lang w:eastAsia="en-GB"/>
               </w:rPr>
             </w:pPr>
@@ -6441,7 +6372,6 @@
                 <w:color w:val="000000"/>
                 <w:sz w:val="20"/>
                 <w:szCs w:val="20"/>
-                <w:highlight w:val="lightGray"/>
                 <w:lang w:eastAsia="en-GB"/>
               </w:rPr>
               <w:t>Missing</w:t>
@@ -6902,7 +6832,7 @@
                 <w:sz w:val="20"/>
                 <w:szCs w:val="20"/>
               </w:rPr>
-              <w:t>131 (19.9)</w:t>
+              <w:t>134 (20.4)</w:t>
             </w:r>
           </w:p>
         </w:tc>
@@ -7030,7 +6960,7 @@
                 <w:sz w:val="20"/>
                 <w:szCs w:val="20"/>
               </w:rPr>
-              <w:t>19909 (19.9)</w:t>
+              <w:t>19964 (20.0)</w:t>
             </w:r>
           </w:p>
         </w:tc>
@@ -7090,7 +7020,7 @@
                 <w:sz w:val="20"/>
                 <w:szCs w:val="20"/>
               </w:rPr>
-              <w:t>9 (0.0)</w:t>
+              <w:t>1 (0.0)</w:t>
             </w:r>
           </w:p>
         </w:tc>
@@ -7255,7 +7185,7 @@
                 <w:sz w:val="20"/>
                 <w:szCs w:val="20"/>
               </w:rPr>
-              <w:t>10 (20.4)</w:t>
+              <w:t>8 (16.3)</w:t>
             </w:r>
           </w:p>
         </w:tc>
@@ -7383,7 +7313,7 @@
                 <w:sz w:val="20"/>
                 <w:szCs w:val="20"/>
               </w:rPr>
-              <w:t>20030 (19.9)</w:t>
+              <w:t>20090 (20.0)</w:t>
             </w:r>
           </w:p>
         </w:tc>
@@ -7443,7 +7373,7 @@
                 <w:sz w:val="20"/>
                 <w:szCs w:val="20"/>
               </w:rPr>
-              <w:t>9 (0.0)</w:t>
+              <w:t>1 (0.0)</w:t>
             </w:r>
           </w:p>
         </w:tc>
@@ -7608,7 +7538,7 @@
                 <w:sz w:val="20"/>
                 <w:szCs w:val="20"/>
               </w:rPr>
-              <w:t>4383 (19.7)</w:t>
+              <w:t>4393 (19.7)</w:t>
             </w:r>
           </w:p>
         </w:tc>
@@ -7668,7 +7598,7 @@
                 <w:sz w:val="20"/>
                 <w:szCs w:val="20"/>
               </w:rPr>
-              <w:t>2 (0.0)</w:t>
+              <w:t>0 (0.0)</w:t>
             </w:r>
           </w:p>
         </w:tc>
@@ -7736,7 +7666,7 @@
                 <w:sz w:val="20"/>
                 <w:szCs w:val="20"/>
               </w:rPr>
-              <w:t>15657 (20.0)</w:t>
+              <w:t>15705 (20.1)</w:t>
             </w:r>
           </w:p>
         </w:tc>
@@ -7796,7 +7726,7 @@
                 <w:sz w:val="20"/>
                 <w:szCs w:val="20"/>
               </w:rPr>
-              <w:t>7 (0.0)</w:t>
+              <w:t>1 (0.0)</w:t>
             </w:r>
           </w:p>
         </w:tc>
@@ -7961,7 +7891,7 @@
                 <w:sz w:val="20"/>
                 <w:szCs w:val="20"/>
               </w:rPr>
-              <w:t>5503 (19.7)</w:t>
+              <w:t>5487 (19.7)</w:t>
             </w:r>
           </w:p>
         </w:tc>
@@ -8021,7 +7951,7 @@
                 <w:sz w:val="20"/>
                 <w:szCs w:val="20"/>
               </w:rPr>
-              <w:t>1 (0.0)</w:t>
+              <w:t>0 (0.0)</w:t>
             </w:r>
           </w:p>
         </w:tc>
@@ -8089,7 +8019,7 @@
                 <w:sz w:val="20"/>
                 <w:szCs w:val="20"/>
               </w:rPr>
-              <w:t>14537 (20.0)</w:t>
+              <w:t>14611 (20.1)</w:t>
             </w:r>
           </w:p>
         </w:tc>
@@ -8149,7 +8079,7 @@
                 <w:sz w:val="20"/>
                 <w:szCs w:val="20"/>
               </w:rPr>
-              <w:t>8 (0.0)</w:t>
+              <w:t>1 (0.0)</w:t>
             </w:r>
           </w:p>
         </w:tc>
@@ -8363,7 +8293,7 @@
                 <w:sz w:val="20"/>
                 <w:szCs w:val="20"/>
               </w:rPr>
-              <w:t>1 (25.0)</w:t>
+              <w:t>0 (0.0)</w:t>
             </w:r>
           </w:p>
         </w:tc>
@@ -8491,7 +8421,7 @@
                 <w:sz w:val="20"/>
                 <w:szCs w:val="20"/>
               </w:rPr>
-              <w:t>20039 (19.9)</w:t>
+              <w:t>20098 (20.0)</w:t>
             </w:r>
           </w:p>
         </w:tc>
@@ -8551,7 +8481,7 @@
                 <w:sz w:val="20"/>
                 <w:szCs w:val="20"/>
               </w:rPr>
-              <w:t>9 (0.0)</w:t>
+              <w:t>1 (0.0)</w:t>
             </w:r>
           </w:p>
         </w:tc>
@@ -8782,7 +8712,7 @@
                 <w:sz w:val="20"/>
                 <w:szCs w:val="20"/>
               </w:rPr>
-              <w:t>0 (0.0)</w:t>
+              <w:t>1 (33.3)</w:t>
             </w:r>
           </w:p>
         </w:tc>
@@ -8911,7 +8841,7 @@
                 <w:sz w:val="20"/>
                 <w:szCs w:val="20"/>
               </w:rPr>
-              <w:t>20040 (19.9)</w:t>
+              <w:t>20097 (20.0)</w:t>
             </w:r>
           </w:p>
         </w:tc>
@@ -8971,7 +8901,7 @@
                 <w:sz w:val="20"/>
                 <w:szCs w:val="20"/>
               </w:rPr>
-              <w:t>9 (0.0)</w:t>
+              <w:t>1 (0.0)</w:t>
             </w:r>
           </w:p>
         </w:tc>
@@ -9136,7 +9066,7 @@
                 <w:sz w:val="20"/>
                 <w:szCs w:val="20"/>
               </w:rPr>
-              <w:t>2016 (20.0)</w:t>
+              <w:t>2036 (20.2)</w:t>
             </w:r>
           </w:p>
         </w:tc>
@@ -9264,7 +9194,7 @@
                 <w:sz w:val="20"/>
                 <w:szCs w:val="20"/>
               </w:rPr>
-              <w:t>18024 (19.9)</w:t>
+              <w:t>18062 (20.0)</w:t>
             </w:r>
           </w:p>
         </w:tc>
@@ -9324,7 +9254,7 @@
                 <w:sz w:val="20"/>
                 <w:szCs w:val="20"/>
               </w:rPr>
-              <w:t>9 (0.0)</w:t>
+              <w:t>1 (0.0)</w:t>
             </w:r>
           </w:p>
         </w:tc>
@@ -9354,7 +9284,7 @@
                 <w:color w:val="000000"/>
                 <w:sz w:val="20"/>
                 <w:szCs w:val="20"/>
-                <w:highlight w:val="yellow"/>
+                <w:highlight w:val="lightGray"/>
                 <w:lang w:eastAsia="en-GB"/>
               </w:rPr>
               <w:t>Stroke/dementia</w:t>
@@ -9477,7 +9407,7 @@
                 <w:sz w:val="20"/>
                 <w:szCs w:val="20"/>
               </w:rPr>
-              <w:t>5024 (5.0)</w:t>
+              <w:t>5090 (5.1)</w:t>
             </w:r>
           </w:p>
         </w:tc>
@@ -9498,7 +9428,7 @@
                 <w:sz w:val="20"/>
                 <w:szCs w:val="20"/>
               </w:rPr>
-              <w:t>1001 (19.9)</w:t>
+              <w:t>1008 (19.8)</w:t>
             </w:r>
           </w:p>
         </w:tc>
@@ -9540,7 +9470,7 @@
                 <w:sz w:val="20"/>
                 <w:szCs w:val="20"/>
               </w:rPr>
-              <w:t>1 (0.0)</w:t>
+              <w:t>0 (0.0)</w:t>
             </w:r>
           </w:p>
         </w:tc>
@@ -9561,7 +9491,7 @@
                 <w:sz w:val="20"/>
                 <w:szCs w:val="20"/>
               </w:rPr>
-              <w:t>2 (0.0)</w:t>
+              <w:t>0 (0.0)</w:t>
             </w:r>
           </w:p>
         </w:tc>
@@ -9611,7 +9541,7 @@
                 <w:sz w:val="20"/>
                 <w:szCs w:val="20"/>
               </w:rPr>
-              <w:t>95546 (95.0)</w:t>
+              <w:t>95480 (94.9)</w:t>
             </w:r>
           </w:p>
         </w:tc>
@@ -9632,7 +9562,7 @@
                 <w:sz w:val="20"/>
                 <w:szCs w:val="20"/>
               </w:rPr>
-              <w:t>19039 (19.9)</w:t>
+              <w:t>19090 (20.0)</w:t>
             </w:r>
           </w:p>
         </w:tc>
@@ -9674,7 +9604,7 @@
                 <w:sz w:val="20"/>
                 <w:szCs w:val="20"/>
               </w:rPr>
-              <w:t>3 (0.0)</w:t>
+              <w:t>4 (0.0)</w:t>
             </w:r>
           </w:p>
         </w:tc>
@@ -9695,7 +9625,7 @@
                 <w:sz w:val="20"/>
                 <w:szCs w:val="20"/>
               </w:rPr>
-              <w:t>7 (0.0)</w:t>
+              <w:t>1 (0.0)</w:t>
             </w:r>
           </w:p>
         </w:tc>
@@ -9724,7 +9654,7 @@
                 <w:color w:val="000000"/>
                 <w:sz w:val="20"/>
                 <w:szCs w:val="20"/>
-                <w:highlight w:val="yellow"/>
+                <w:highlight w:val="lightGray"/>
                 <w:lang w:eastAsia="en-GB"/>
               </w:rPr>
               <w:t xml:space="preserve">Other neurology dis </w:t>
@@ -9848,7 +9778,7 @@
                 <w:sz w:val="20"/>
                 <w:szCs w:val="20"/>
               </w:rPr>
-              <w:t>4978 (4.9)</w:t>
+              <w:t>5006 (5.0)</w:t>
             </w:r>
           </w:p>
         </w:tc>
@@ -9869,7 +9799,7 @@
                 <w:sz w:val="20"/>
                 <w:szCs w:val="20"/>
               </w:rPr>
-              <w:t>1005 (20.2)</w:t>
+              <w:t>1003 (20.0)</w:t>
             </w:r>
           </w:p>
         </w:tc>
@@ -9890,33 +9820,33 @@
                 <w:sz w:val="20"/>
                 <w:szCs w:val="20"/>
               </w:rPr>
+              <w:t>1 (0.0)</w:t>
+            </w:r>
+          </w:p>
+        </w:tc>
+        <w:tc>
+          <w:tcPr>
+            <w:tcW w:w="1418" w:type="dxa"/>
+          </w:tcPr>
+          <w:p>
+            <w:pPr>
+              <w:rPr>
+                <w:sz w:val="20"/>
+                <w:szCs w:val="20"/>
+                <w:highlight w:val="lightGray"/>
+              </w:rPr>
+            </w:pPr>
+            <w:r>
+              <w:rPr>
+                <w:sz w:val="20"/>
+                <w:szCs w:val="20"/>
+              </w:rPr>
               <w:t>0 (0.0)</w:t>
             </w:r>
           </w:p>
         </w:tc>
         <w:tc>
           <w:tcPr>
-            <w:tcW w:w="1418" w:type="dxa"/>
-          </w:tcPr>
-          <w:p>
-            <w:pPr>
-              <w:rPr>
-                <w:sz w:val="20"/>
-                <w:szCs w:val="20"/>
-                <w:highlight w:val="lightGray"/>
-              </w:rPr>
-            </w:pPr>
-            <w:r>
-              <w:rPr>
-                <w:sz w:val="20"/>
-                <w:szCs w:val="20"/>
-              </w:rPr>
-              <w:t>1 (0.0)</w:t>
-            </w:r>
-          </w:p>
-        </w:tc>
-        <w:tc>
-          <w:tcPr>
             <w:tcW w:w="1486" w:type="dxa"/>
           </w:tcPr>
           <w:p>
@@ -9932,7 +9862,7 @@
                 <w:sz w:val="20"/>
                 <w:szCs w:val="20"/>
               </w:rPr>
-              <w:t>1 (0.0)</w:t>
+              <w:t>0 (0.0)</w:t>
             </w:r>
           </w:p>
         </w:tc>
@@ -9983,7 +9913,7 @@
                 <w:sz w:val="20"/>
                 <w:szCs w:val="20"/>
               </w:rPr>
-              <w:t>95592 (95.1)</w:t>
+              <w:t>95564 (95.0)</w:t>
             </w:r>
           </w:p>
         </w:tc>
@@ -10004,7 +9934,7 @@
                 <w:sz w:val="20"/>
                 <w:szCs w:val="20"/>
               </w:rPr>
-              <w:t>19035 (19.9)</w:t>
+              <w:t>19095 (20.0)</w:t>
             </w:r>
           </w:p>
         </w:tc>
@@ -10025,7 +9955,7 @@
                 <w:sz w:val="20"/>
                 <w:szCs w:val="20"/>
               </w:rPr>
-              <w:t>5 (0.0)</w:t>
+              <w:t>4 (0.0)</w:t>
             </w:r>
           </w:p>
         </w:tc>
@@ -10046,7 +9976,7 @@
                 <w:sz w:val="20"/>
                 <w:szCs w:val="20"/>
               </w:rPr>
-              <w:t>3 (0.0)</w:t>
+              <w:t>4 (0.0)</w:t>
             </w:r>
           </w:p>
         </w:tc>
@@ -10067,7 +9997,7 @@
                 <w:sz w:val="20"/>
                 <w:szCs w:val="20"/>
               </w:rPr>
-              <w:t>8 (0.0)</w:t>
+              <w:t>1 (0.0)</w:t>
             </w:r>
           </w:p>
         </w:tc>
@@ -10220,7 +10150,7 @@
                 <w:sz w:val="20"/>
                 <w:szCs w:val="20"/>
               </w:rPr>
-              <w:t>5097 (5.1)</w:t>
+              <w:t>4925 (4.9)</w:t>
             </w:r>
           </w:p>
         </w:tc>
@@ -10241,7 +10171,7 @@
                 <w:sz w:val="20"/>
                 <w:szCs w:val="20"/>
               </w:rPr>
-              <w:t>1016 (19.9)</w:t>
+              <w:t>959 (19.5)</w:t>
             </w:r>
           </w:p>
         </w:tc>
@@ -10262,33 +10192,33 @@
                 <w:sz w:val="20"/>
                 <w:szCs w:val="20"/>
               </w:rPr>
+              <w:t>0 (0.0)</w:t>
+            </w:r>
+          </w:p>
+        </w:tc>
+        <w:tc>
+          <w:tcPr>
+            <w:tcW w:w="1418" w:type="dxa"/>
+          </w:tcPr>
+          <w:p>
+            <w:pPr>
+              <w:rPr>
+                <w:sz w:val="20"/>
+                <w:szCs w:val="20"/>
+                <w:highlight w:val="lightGray"/>
+              </w:rPr>
+            </w:pPr>
+            <w:r>
+              <w:rPr>
+                <w:sz w:val="20"/>
+                <w:szCs w:val="20"/>
+              </w:rPr>
               <w:t>1 (0.0)</w:t>
             </w:r>
           </w:p>
         </w:tc>
         <w:tc>
           <w:tcPr>
-            <w:tcW w:w="1418" w:type="dxa"/>
-          </w:tcPr>
-          <w:p>
-            <w:pPr>
-              <w:rPr>
-                <w:sz w:val="20"/>
-                <w:szCs w:val="20"/>
-                <w:highlight w:val="lightGray"/>
-              </w:rPr>
-            </w:pPr>
-            <w:r>
-              <w:rPr>
-                <w:sz w:val="20"/>
-                <w:szCs w:val="20"/>
-              </w:rPr>
-              <w:t>1 (0.0)</w:t>
-            </w:r>
-          </w:p>
-        </w:tc>
-        <w:tc>
-          <w:tcPr>
             <w:tcW w:w="1486" w:type="dxa"/>
           </w:tcPr>
           <w:p>
@@ -10304,7 +10234,7 @@
                 <w:sz w:val="20"/>
                 <w:szCs w:val="20"/>
               </w:rPr>
-              <w:t>2 (0.0)</w:t>
+              <w:t>0 (0.0)</w:t>
             </w:r>
           </w:p>
         </w:tc>
@@ -10354,7 +10284,7 @@
                 <w:sz w:val="20"/>
                 <w:szCs w:val="20"/>
               </w:rPr>
-              <w:t>95473 (94.9)</w:t>
+              <w:t>95645 (95.1)</w:t>
             </w:r>
           </w:p>
         </w:tc>
@@ -10375,7 +10305,7 @@
                 <w:sz w:val="20"/>
                 <w:szCs w:val="20"/>
               </w:rPr>
-              <w:t>19024 (19.9)</w:t>
+              <w:t>19139 (20.0)</w:t>
             </w:r>
           </w:p>
         </w:tc>
@@ -10396,7 +10326,7 @@
                 <w:sz w:val="20"/>
                 <w:szCs w:val="20"/>
               </w:rPr>
-              <w:t>4 (0.0)</w:t>
+              <w:t>5 (0.0)</w:t>
             </w:r>
           </w:p>
         </w:tc>
@@ -10438,7 +10368,7 @@
                 <w:sz w:val="20"/>
                 <w:szCs w:val="20"/>
               </w:rPr>
-              <w:t>7 (0.0)</w:t>
+              <w:t>1 (0.0)</w:t>
             </w:r>
           </w:p>
         </w:tc>
@@ -10604,7 +10534,7 @@
                 <w:sz w:val="20"/>
                 <w:szCs w:val="20"/>
               </w:rPr>
-              <w:t>3 (15.8)</w:t>
+              <w:t>6 (31.6)</w:t>
             </w:r>
           </w:p>
         </w:tc>
@@ -10732,7 +10662,7 @@
                 <w:sz w:val="20"/>
                 <w:szCs w:val="20"/>
               </w:rPr>
-              <w:t>20037 (19.9)</w:t>
+              <w:t>20092 (20.0)</w:t>
             </w:r>
           </w:p>
         </w:tc>
@@ -10792,7 +10722,7 @@
                 <w:sz w:val="20"/>
                 <w:szCs w:val="20"/>
               </w:rPr>
-              <w:t>9 (0.0)</w:t>
+              <w:t>1 (0.0)</w:t>
             </w:r>
           </w:p>
         </w:tc>
@@ -10957,7 +10887,7 @@
                 <w:sz w:val="20"/>
                 <w:szCs w:val="20"/>
               </w:rPr>
-              <w:t>1940 (19.3)</w:t>
+              <w:t>1939 (19.3)</w:t>
             </w:r>
           </w:p>
         </w:tc>
@@ -11085,7 +11015,7 @@
                 <w:sz w:val="20"/>
                 <w:szCs w:val="20"/>
               </w:rPr>
-              <w:t>18100 (20.0)</w:t>
+              <w:t>18159 (20.1)</w:t>
             </w:r>
           </w:p>
         </w:tc>
@@ -11145,7 +11075,7 @@
                 <w:sz w:val="20"/>
                 <w:szCs w:val="20"/>
               </w:rPr>
-              <w:t>9 (0.0)</w:t>
+              <w:t>1 (0.0)</w:t>
             </w:r>
           </w:p>
         </w:tc>
@@ -11314,7 +11244,7 @@
                 <w:sz w:val="20"/>
                 <w:szCs w:val="20"/>
               </w:rPr>
-              <w:t>127 (19.5)</w:t>
+              <w:t>121 (18.6)</w:t>
             </w:r>
           </w:p>
         </w:tc>
@@ -11442,7 +11372,7 @@
                 <w:sz w:val="20"/>
                 <w:szCs w:val="20"/>
               </w:rPr>
-              <w:t>19913 (19.9)</w:t>
+              <w:t>19977 (20.0)</w:t>
             </w:r>
           </w:p>
         </w:tc>
@@ -11502,7 +11432,7 @@
                 <w:sz w:val="20"/>
                 <w:szCs w:val="20"/>
               </w:rPr>
-              <w:t>9 (0.0)</w:t>
+              <w:t>1 (0.0)</w:t>
             </w:r>
           </w:p>
         </w:tc>
@@ -13339,7 +13269,7 @@
 </file>
 
 <file path=customXml/itemProps1.xml><?xml version="1.0" encoding="utf-8"?>
-<ds:datastoreItem xmlns:ds="http://schemas.openxmlformats.org/officeDocument/2006/customXml" ds:itemID="{08B8879C-C2C3-4F80-BB75-77937FB6C3E5}">
+<ds:datastoreItem xmlns:ds="http://schemas.openxmlformats.org/officeDocument/2006/customXml" ds:itemID="{A146CEB3-7CA7-4D29-B561-AB1B96A93151}">
   <ds:schemaRefs>
     <ds:schemaRef ds:uri="http://schemas.openxmlformats.org/officeDocument/2006/bibliography"/>
   </ds:schemaRefs>

</xml_diff>

<commit_message>
corrections inc comment out ecds
</commit_message>
<xml_diff>
--- a/analysis/output/an_tablecontent_PublicationDescriptivesTable FORMATTED TABLE SHELL.docx
+++ b/analysis/output/an_tablecontent_PublicationDescriptivesTable FORMATTED TABLE SHELL.docx
@@ -2,36 +2,6 @@
 <file path=word/document.xml><?xml version="1.0" encoding="utf-8"?>
 <w:document xmlns:wpc="http://schemas.microsoft.com/office/word/2010/wordprocessingCanvas" xmlns:cx="http://schemas.microsoft.com/office/drawing/2014/chartex" xmlns:cx1="http://schemas.microsoft.com/office/drawing/2015/9/8/chartex" xmlns:cx2="http://schemas.microsoft.com/office/drawing/2015/10/21/chartex" xmlns:cx3="http://schemas.microsoft.com/office/drawing/2016/5/9/chartex" xmlns:cx4="http://schemas.microsoft.com/office/drawing/2016/5/10/chartex" xmlns:cx5="http://schemas.microsoft.com/office/drawing/2016/5/11/chartex" xmlns:cx6="http://schemas.microsoft.com/office/drawing/2016/5/12/chartex" xmlns:cx7="http://schemas.microsoft.com/office/drawing/2016/5/13/chartex" xmlns:cx8="http://schemas.microsoft.com/office/drawing/2016/5/14/chartex" xmlns:mc="http://schemas.openxmlformats.org/markup-compatibility/2006" xmlns:aink="http://schemas.microsoft.com/office/drawing/2016/ink" xmlns:am3d="http://schemas.microsoft.com/office/drawing/2017/model3d" xmlns:o="urn:schemas-microsoft-com:office:office" xmlns:r="http://schemas.openxmlformats.org/officeDocument/2006/relationships" xmlns:m="http://schemas.openxmlformats.org/officeDocument/2006/math" xmlns:v="urn:schemas-microsoft-com:vml" xmlns:wp14="http://schemas.microsoft.com/office/word/2010/wordprocessingDrawing" xmlns:wp="http://schemas.openxmlformats.org/drawingml/2006/wordprocessingDrawing" xmlns:w10="urn:schemas-microsoft-com:office:word" xmlns:w="http://schemas.openxmlformats.org/wordprocessingml/2006/main" xmlns:w14="http://schemas.microsoft.com/office/word/2010/wordml" xmlns:w15="http://schemas.microsoft.com/office/word/2012/wordml" xmlns:w16cex="http://schemas.microsoft.com/office/word/2018/wordml/cex" xmlns:w16cid="http://schemas.microsoft.com/office/word/2016/wordml/cid" xmlns:w16="http://schemas.microsoft.com/office/word/2018/wordml" xmlns:w16se="http://schemas.microsoft.com/office/word/2015/wordml/symex" xmlns:wpg="http://schemas.microsoft.com/office/word/2010/wordprocessingGroup" xmlns:wpi="http://schemas.microsoft.com/office/word/2010/wordprocessingInk" xmlns:wne="http://schemas.microsoft.com/office/word/2006/wordml" xmlns:wps="http://schemas.microsoft.com/office/word/2010/wordprocessingShape" mc:Ignorable="w14 w15 w16se w16cid w16 w16cex wp14">
   <w:body>
-    <w:p>
-      <w:pPr>
-        <w:spacing w:after="0" w:line="240" w:lineRule="auto"/>
-        <w:rPr>
-          <w:rFonts w:ascii="Times New Roman" w:eastAsia="Times New Roman" w:hAnsi="Times New Roman" w:cs="Times New Roman"/>
-          <w:sz w:val="24"/>
-          <w:szCs w:val="24"/>
-          <w:lang w:eastAsia="en-GB"/>
-        </w:rPr>
-      </w:pPr>
-      <w:r>
-        <w:rPr>
-          <w:rFonts w:ascii="Times New Roman" w:eastAsia="Times New Roman" w:hAnsi="Times New Roman" w:cs="Times New Roman"/>
-          <w:sz w:val="24"/>
-          <w:szCs w:val="24"/>
-          <w:highlight w:val="yellow"/>
-          <w:lang w:eastAsia="en-GB"/>
-        </w:rPr>
-        <w:t>Change COLS to</w:t>
-      </w:r>
-      <w:r>
-        <w:rPr>
-          <w:rFonts w:ascii="Times New Roman" w:eastAsia="Times New Roman" w:hAnsi="Times New Roman" w:cs="Times New Roman"/>
-          <w:sz w:val="24"/>
-          <w:szCs w:val="24"/>
-          <w:lang w:eastAsia="en-GB"/>
-        </w:rPr>
-        <w:t>: ECDS (later); ITU; CPNS; ONS-COVID</w:t>
-      </w:r>
-    </w:p>
     <w:p>
       <w:pPr>
         <w:spacing w:after="0" w:line="240" w:lineRule="auto"/>
@@ -374,7 +344,7 @@
                 <w:sz w:val="20"/>
                 <w:szCs w:val="20"/>
               </w:rPr>
-              <w:t>20098 (20.0)</w:t>
+              <w:t>20170 (20.1)</w:t>
             </w:r>
           </w:p>
         </w:tc>
@@ -394,7 +364,7 @@
                 <w:sz w:val="20"/>
                 <w:szCs w:val="20"/>
               </w:rPr>
-              <w:t>5 (0.0)</w:t>
+              <w:t>20202 (20.1)</w:t>
             </w:r>
           </w:p>
         </w:tc>
@@ -414,7 +384,7 @@
                 <w:sz w:val="20"/>
                 <w:szCs w:val="20"/>
               </w:rPr>
-              <w:t>4 (0.0)</w:t>
+              <w:t>20266 (20.2)</w:t>
             </w:r>
           </w:p>
         </w:tc>
@@ -434,7 +404,7 @@
                 <w:sz w:val="20"/>
                 <w:szCs w:val="20"/>
               </w:rPr>
-              <w:t>1 (0.0)</w:t>
+              <w:t>20041 (19.9)</w:t>
             </w:r>
           </w:p>
         </w:tc>
@@ -680,7 +650,7 @@
                 <w:sz w:val="20"/>
                 <w:szCs w:val="20"/>
               </w:rPr>
-              <w:t>5532 (19.9)</w:t>
+              <w:t>5514 (19.9)</w:t>
             </w:r>
           </w:p>
         </w:tc>
@@ -700,7 +670,7 @@
                 <w:sz w:val="20"/>
                 <w:szCs w:val="20"/>
               </w:rPr>
-              <w:t>3 (0.0)</w:t>
+              <w:t>5652 (20.4)</w:t>
             </w:r>
           </w:p>
         </w:tc>
@@ -720,7 +690,7 @@
                 <w:sz w:val="20"/>
                 <w:szCs w:val="20"/>
               </w:rPr>
-              <w:t>2 (0.0)</w:t>
+              <w:t>5446 (19.6)</w:t>
             </w:r>
           </w:p>
         </w:tc>
@@ -740,7 +710,7 @@
                 <w:sz w:val="20"/>
                 <w:szCs w:val="20"/>
               </w:rPr>
-              <w:t>0 (0.0)</w:t>
+              <w:t>5492 (19.8)</w:t>
             </w:r>
           </w:p>
         </w:tc>
@@ -808,7 +778,7 @@
                 <w:sz w:val="20"/>
                 <w:szCs w:val="20"/>
               </w:rPr>
-              <w:t>2393 (19.8)</w:t>
+              <w:t>2483 (20.5)</w:t>
             </w:r>
           </w:p>
         </w:tc>
@@ -828,7 +798,7 @@
                 <w:sz w:val="20"/>
                 <w:szCs w:val="20"/>
               </w:rPr>
-              <w:t>1 (0.0)</w:t>
+              <w:t>2406 (19.9)</w:t>
             </w:r>
           </w:p>
         </w:tc>
@@ -848,7 +818,7 @@
                 <w:sz w:val="20"/>
                 <w:szCs w:val="20"/>
               </w:rPr>
-              <w:t>1 (0.0)</w:t>
+              <w:t>2483 (20.5)</w:t>
             </w:r>
           </w:p>
         </w:tc>
@@ -868,7 +838,7 @@
                 <w:sz w:val="20"/>
                 <w:szCs w:val="20"/>
               </w:rPr>
-              <w:t>0 (0.0)</w:t>
+              <w:t>2418 (20.0)</w:t>
             </w:r>
           </w:p>
         </w:tc>
@@ -936,7 +906,7 @@
                 <w:sz w:val="20"/>
                 <w:szCs w:val="20"/>
               </w:rPr>
-              <w:t>4326 (19.5)</w:t>
+              <w:t>4467 (20.2)</w:t>
             </w:r>
           </w:p>
         </w:tc>
@@ -956,7 +926,7 @@
                 <w:sz w:val="20"/>
                 <w:szCs w:val="20"/>
               </w:rPr>
-              <w:t>0 (0.0)</w:t>
+              <w:t>4398 (19.9)</w:t>
             </w:r>
           </w:p>
         </w:tc>
@@ -976,7 +946,7 @@
                 <w:sz w:val="20"/>
                 <w:szCs w:val="20"/>
               </w:rPr>
-              <w:t>1 (0.0)</w:t>
+              <w:t>4538 (20.5)</w:t>
             </w:r>
           </w:p>
         </w:tc>
@@ -996,7 +966,7 @@
                 <w:sz w:val="20"/>
                 <w:szCs w:val="20"/>
               </w:rPr>
-              <w:t>0 (0.0)</w:t>
+              <w:t>4395 (19.8)</w:t>
             </w:r>
           </w:p>
         </w:tc>
@@ -1064,7 +1034,7 @@
                 <w:sz w:val="20"/>
                 <w:szCs w:val="20"/>
               </w:rPr>
-              <w:t>1879 (19.9)</w:t>
+              <w:t>1905 (20.2)</w:t>
             </w:r>
           </w:p>
         </w:tc>
@@ -1084,7 +1054,7 @@
                 <w:sz w:val="20"/>
                 <w:szCs w:val="20"/>
               </w:rPr>
-              <w:t>0 (0.0)</w:t>
+              <w:t>1895 (20.0)</w:t>
             </w:r>
           </w:p>
         </w:tc>
@@ -1104,7 +1074,7 @@
                 <w:sz w:val="20"/>
                 <w:szCs w:val="20"/>
               </w:rPr>
-              <w:t>0 (0.0)</w:t>
+              <w:t>1829 (19.3)</w:t>
             </w:r>
           </w:p>
         </w:tc>
@@ -1124,7 +1094,7 @@
                 <w:sz w:val="20"/>
                 <w:szCs w:val="20"/>
               </w:rPr>
-              <w:t>0 (0.0)</w:t>
+              <w:t>1986 (21.0)</w:t>
             </w:r>
           </w:p>
         </w:tc>
@@ -1192,7 +1162,7 @@
                 <w:sz w:val="20"/>
                 <w:szCs w:val="20"/>
               </w:rPr>
-              <w:t>1666 (20.0)</w:t>
+              <w:t>1694 (20.3)</w:t>
             </w:r>
           </w:p>
         </w:tc>
@@ -1212,7 +1182,7 @@
                 <w:sz w:val="20"/>
                 <w:szCs w:val="20"/>
               </w:rPr>
-              <w:t>0 (0.0)</w:t>
+              <w:t>1686 (20.2)</w:t>
             </w:r>
           </w:p>
         </w:tc>
@@ -1232,7 +1202,7 @@
                 <w:sz w:val="20"/>
                 <w:szCs w:val="20"/>
               </w:rPr>
-              <w:t>0 (0.0)</w:t>
+              <w:t>1679 (20.1)</w:t>
             </w:r>
           </w:p>
         </w:tc>
@@ -1252,7 +1222,7 @@
                 <w:sz w:val="20"/>
                 <w:szCs w:val="20"/>
               </w:rPr>
-              <w:t>0 (0.0)</w:t>
+              <w:t>1665 (20.0)</w:t>
             </w:r>
           </w:p>
         </w:tc>
@@ -1320,7 +1290,7 @@
                 <w:sz w:val="20"/>
                 <w:szCs w:val="20"/>
               </w:rPr>
-              <w:t>4302 (20.7)</w:t>
+              <w:t>4107 (19.8)</w:t>
             </w:r>
           </w:p>
         </w:tc>
@@ -1340,7 +1310,7 @@
                 <w:sz w:val="20"/>
                 <w:szCs w:val="20"/>
               </w:rPr>
-              <w:t>1 (0.0)</w:t>
+              <w:t>4165 (20.0)</w:t>
             </w:r>
           </w:p>
         </w:tc>
@@ -1360,7 +1330,7 @@
                 <w:sz w:val="20"/>
                 <w:szCs w:val="20"/>
               </w:rPr>
-              <w:t>0 (0.0)</w:t>
+              <w:t>4291 (20.6)</w:t>
             </w:r>
           </w:p>
         </w:tc>
@@ -1380,7 +1350,7 @@
                 <w:sz w:val="20"/>
                 <w:szCs w:val="20"/>
               </w:rPr>
-              <w:t>1 (0.0)</w:t>
+              <w:t>4085 (19.7)</w:t>
             </w:r>
           </w:p>
         </w:tc>
@@ -1646,7 +1616,7 @@
                 <w:sz w:val="20"/>
                 <w:szCs w:val="20"/>
               </w:rPr>
-              <w:t>11042 (20.0)</w:t>
+              <w:t>11072 (20.0)</w:t>
             </w:r>
           </w:p>
         </w:tc>
@@ -1666,7 +1636,7 @@
                 <w:sz w:val="20"/>
                 <w:szCs w:val="20"/>
               </w:rPr>
-              <w:t>1 (0.0)</w:t>
+              <w:t>11068 (20.0)</w:t>
             </w:r>
           </w:p>
         </w:tc>
@@ -1686,7 +1656,7 @@
                 <w:sz w:val="20"/>
                 <w:szCs w:val="20"/>
               </w:rPr>
-              <w:t>4 (0.0)</w:t>
+              <w:t>11093 (20.1)</w:t>
             </w:r>
           </w:p>
         </w:tc>
@@ -1706,7 +1676,7 @@
                 <w:sz w:val="20"/>
                 <w:szCs w:val="20"/>
               </w:rPr>
-              <w:t>1 (0.0)</w:t>
+              <w:t>11040 (20.0)</w:t>
             </w:r>
           </w:p>
         </w:tc>
@@ -1775,7 +1745,7 @@
                 <w:sz w:val="20"/>
                 <w:szCs w:val="20"/>
               </w:rPr>
-              <w:t>9056 (20.0)</w:t>
+              <w:t>9098 (20.1)</w:t>
             </w:r>
           </w:p>
         </w:tc>
@@ -1795,7 +1765,7 @@
                 <w:sz w:val="20"/>
                 <w:szCs w:val="20"/>
               </w:rPr>
-              <w:t>4 (0.0)</w:t>
+              <w:t>9134 (20.2)</w:t>
             </w:r>
           </w:p>
         </w:tc>
@@ -1815,7 +1785,7 @@
                 <w:sz w:val="20"/>
                 <w:szCs w:val="20"/>
               </w:rPr>
-              <w:t>0 (0.0)</w:t>
+              <w:t>9173 (20.2)</w:t>
             </w:r>
           </w:p>
         </w:tc>
@@ -1835,7 +1805,7 @@
                 <w:sz w:val="20"/>
                 <w:szCs w:val="20"/>
               </w:rPr>
-              <w:t>0 (0.0)</w:t>
+              <w:t>9001 (19.9)</w:t>
             </w:r>
           </w:p>
         </w:tc>
@@ -2090,7 +2060,7 @@
                 <w:sz w:val="20"/>
                 <w:szCs w:val="20"/>
               </w:rPr>
-              <w:t>154 (0.2)</w:t>
+              <w:t>15066 (15.0)</w:t>
             </w:r>
           </w:p>
         </w:tc>
@@ -2111,7 +2081,7 @@
                 <w:sz w:val="20"/>
                 <w:szCs w:val="20"/>
               </w:rPr>
-              <w:t>30 (19.5)</w:t>
+              <w:t>3090 (20.5)</w:t>
             </w:r>
           </w:p>
         </w:tc>
@@ -2131,7 +2101,7 @@
                 <w:sz w:val="20"/>
                 <w:szCs w:val="20"/>
               </w:rPr>
-              <w:t>0 (0.0)</w:t>
+              <w:t>3022 (20.1)</w:t>
             </w:r>
           </w:p>
         </w:tc>
@@ -2151,7 +2121,7 @@
                 <w:sz w:val="20"/>
                 <w:szCs w:val="20"/>
               </w:rPr>
-              <w:t>0 (0.0)</w:t>
+              <w:t>3005 (19.9)</w:t>
             </w:r>
           </w:p>
         </w:tc>
@@ -2171,7 +2141,7 @@
                 <w:sz w:val="20"/>
                 <w:szCs w:val="20"/>
               </w:rPr>
-              <w:t>0 (0.0)</w:t>
+              <w:t>2939 (19.5)</w:t>
             </w:r>
           </w:p>
         </w:tc>
@@ -2219,7 +2189,7 @@
                 <w:sz w:val="20"/>
                 <w:szCs w:val="20"/>
               </w:rPr>
-              <w:t>4286 (4.3)</w:t>
+              <w:t>19228 (19.1)</w:t>
             </w:r>
           </w:p>
         </w:tc>
@@ -2240,7 +2210,7 @@
                 <w:sz w:val="20"/>
                 <w:szCs w:val="20"/>
               </w:rPr>
-              <w:t>859 (20.0)</w:t>
+              <w:t>3745 (19.5)</w:t>
             </w:r>
           </w:p>
         </w:tc>
@@ -2260,7 +2230,7 @@
                 <w:sz w:val="20"/>
                 <w:szCs w:val="20"/>
               </w:rPr>
-              <w:t>0 (0.0)</w:t>
+              <w:t>3841 (20.0)</w:t>
             </w:r>
           </w:p>
         </w:tc>
@@ -2280,7 +2250,7 @@
                 <w:sz w:val="20"/>
                 <w:szCs w:val="20"/>
               </w:rPr>
-              <w:t>0 (0.0)</w:t>
+              <w:t>3874 (20.1)</w:t>
             </w:r>
           </w:p>
         </w:tc>
@@ -2300,7 +2270,7 @@
                 <w:sz w:val="20"/>
                 <w:szCs w:val="20"/>
               </w:rPr>
-              <w:t>0 (0.0)</w:t>
+              <w:t>3813 (19.8)</w:t>
             </w:r>
           </w:p>
         </w:tc>
@@ -2348,7 +2318,7 @@
                 <w:sz w:val="20"/>
                 <w:szCs w:val="20"/>
               </w:rPr>
-              <w:t>3968 (3.9)</w:t>
+              <w:t>19002 (18.9)</w:t>
             </w:r>
           </w:p>
         </w:tc>
@@ -2369,7 +2339,7 @@
                 <w:sz w:val="20"/>
                 <w:szCs w:val="20"/>
               </w:rPr>
-              <w:t>757 (19.1)</w:t>
+              <w:t>3837 (20.2)</w:t>
             </w:r>
           </w:p>
         </w:tc>
@@ -2389,7 +2359,7 @@
                 <w:sz w:val="20"/>
                 <w:szCs w:val="20"/>
               </w:rPr>
-              <w:t>1 (0.0)</w:t>
+              <w:t>3840 (20.2)</w:t>
             </w:r>
           </w:p>
         </w:tc>
@@ -2409,7 +2379,7 @@
                 <w:sz w:val="20"/>
                 <w:szCs w:val="20"/>
               </w:rPr>
-              <w:t>0 (0.0)</w:t>
+              <w:t>3802 (20.0)</w:t>
             </w:r>
           </w:p>
         </w:tc>
@@ -2429,7 +2399,7 @@
                 <w:sz w:val="20"/>
                 <w:szCs w:val="20"/>
               </w:rPr>
-              <w:t>0 (0.0)</w:t>
+              <w:t>3775 (19.9)</w:t>
             </w:r>
           </w:p>
         </w:tc>
@@ -2477,7 +2447,7 @@
                 <w:sz w:val="20"/>
                 <w:szCs w:val="20"/>
               </w:rPr>
-              <w:t>1498 (1.5)</w:t>
+              <w:t>16730 (16.6)</w:t>
             </w:r>
           </w:p>
         </w:tc>
@@ -2498,7 +2468,7 @@
                 <w:sz w:val="20"/>
                 <w:szCs w:val="20"/>
               </w:rPr>
-              <w:t>306 (20.4)</w:t>
+              <w:t>3343 (20.0)</w:t>
             </w:r>
           </w:p>
         </w:tc>
@@ -2518,7 +2488,7 @@
                 <w:sz w:val="20"/>
                 <w:szCs w:val="20"/>
               </w:rPr>
-              <w:t>0 (0.0)</w:t>
+              <w:t>3312 (19.8)</w:t>
             </w:r>
           </w:p>
         </w:tc>
@@ -2538,7 +2508,7 @@
                 <w:sz w:val="20"/>
                 <w:szCs w:val="20"/>
               </w:rPr>
-              <w:t>0 (0.0)</w:t>
+              <w:t>3336 (19.9)</w:t>
             </w:r>
           </w:p>
         </w:tc>
@@ -2558,7 +2528,7 @@
                 <w:sz w:val="20"/>
                 <w:szCs w:val="20"/>
               </w:rPr>
-              <w:t>0 (0.0)</w:t>
+              <w:t>3390 (20.3)</w:t>
             </w:r>
           </w:p>
         </w:tc>
@@ -2606,7 +2576,7 @@
                 <w:sz w:val="20"/>
                 <w:szCs w:val="20"/>
               </w:rPr>
-              <w:t>401 (0.4)</w:t>
+              <w:t>15407 (15.3)</w:t>
             </w:r>
           </w:p>
         </w:tc>
@@ -2627,7 +2597,7 @@
                 <w:sz w:val="20"/>
                 <w:szCs w:val="20"/>
               </w:rPr>
-              <w:t>72 (18.0)</w:t>
+              <w:t>3104 (20.1)</w:t>
             </w:r>
           </w:p>
         </w:tc>
@@ -2647,7 +2617,7 @@
                 <w:sz w:val="20"/>
                 <w:szCs w:val="20"/>
               </w:rPr>
-              <w:t>0 (0.0)</w:t>
+              <w:t>3118 (20.2)</w:t>
             </w:r>
           </w:p>
         </w:tc>
@@ -2667,7 +2637,7 @@
                 <w:sz w:val="20"/>
                 <w:szCs w:val="20"/>
               </w:rPr>
-              <w:t>0 (0.0)</w:t>
+              <w:t>3115 (20.2)</w:t>
             </w:r>
           </w:p>
         </w:tc>
@@ -2687,7 +2657,7 @@
                 <w:sz w:val="20"/>
                 <w:szCs w:val="20"/>
               </w:rPr>
-              <w:t>0 (0.0)</w:t>
+              <w:t>3072 (19.9)</w:t>
             </w:r>
           </w:p>
         </w:tc>
@@ -2735,7 +2705,7 @@
                 <w:sz w:val="20"/>
                 <w:szCs w:val="20"/>
               </w:rPr>
-              <w:t>75 (0.1)</w:t>
+              <w:t>15137 (15.1)</w:t>
             </w:r>
           </w:p>
         </w:tc>
@@ -2756,7 +2726,7 @@
                 <w:sz w:val="20"/>
                 <w:szCs w:val="20"/>
               </w:rPr>
-              <w:t>17 (22.7)</w:t>
+              <w:t>3051 (20.2)</w:t>
             </w:r>
           </w:p>
         </w:tc>
@@ -2776,7 +2746,7 @@
                 <w:sz w:val="20"/>
                 <w:szCs w:val="20"/>
               </w:rPr>
-              <w:t>0 (0.0)</w:t>
+              <w:t>3069 (20.3)</w:t>
             </w:r>
           </w:p>
         </w:tc>
@@ -2796,7 +2766,7 @@
                 <w:sz w:val="20"/>
                 <w:szCs w:val="20"/>
               </w:rPr>
-              <w:t>0 (0.0)</w:t>
+              <w:t>3134 (20.7)</w:t>
             </w:r>
           </w:p>
         </w:tc>
@@ -2816,7 +2786,7 @@
                 <w:sz w:val="20"/>
                 <w:szCs w:val="20"/>
               </w:rPr>
-              <w:t>0 (0.0)</w:t>
+              <w:t>3052 (20.2)</w:t>
             </w:r>
           </w:p>
         </w:tc>
@@ -2868,7 +2838,7 @@
                 <w:sz w:val="20"/>
                 <w:szCs w:val="20"/>
               </w:rPr>
-              <w:t>90188 (89.7)</w:t>
+              <w:t>0 (0.0)</w:t>
             </w:r>
           </w:p>
         </w:tc>
@@ -2889,7 +2859,7 @@
                 <w:sz w:val="20"/>
                 <w:szCs w:val="20"/>
               </w:rPr>
-              <w:t>18057 (20.0)</w:t>
+              <w:t>0 (  .)</w:t>
             </w:r>
           </w:p>
         </w:tc>
@@ -2909,7 +2879,7 @@
                 <w:sz w:val="20"/>
                 <w:szCs w:val="20"/>
               </w:rPr>
-              <w:t>4 (0.0)</w:t>
+              <w:t>0 (  .)</w:t>
             </w:r>
           </w:p>
         </w:tc>
@@ -2929,7 +2899,7 @@
                 <w:sz w:val="20"/>
                 <w:szCs w:val="20"/>
               </w:rPr>
-              <w:t>4 (0.0)</w:t>
+              <w:t>0 (  .)</w:t>
             </w:r>
           </w:p>
         </w:tc>
@@ -2949,7 +2919,7 @@
                 <w:sz w:val="20"/>
                 <w:szCs w:val="20"/>
               </w:rPr>
-              <w:t>1 (0.0)</w:t>
+              <w:t>0 (  .)</w:t>
             </w:r>
           </w:p>
         </w:tc>
@@ -3052,7 +3022,6 @@
                 <w:color w:val="000000"/>
                 <w:sz w:val="20"/>
                 <w:szCs w:val="20"/>
-                <w:highlight w:val="lightGray"/>
                 <w:lang w:eastAsia="en-GB"/>
               </w:rPr>
             </w:pPr>
@@ -3064,7 +3033,6 @@
                 <w:color w:val="000000"/>
                 <w:sz w:val="20"/>
                 <w:szCs w:val="20"/>
-                <w:highlight w:val="lightGray"/>
                 <w:lang w:eastAsia="en-GB"/>
               </w:rPr>
               <w:t>Smoking</w:t>
@@ -3154,7 +3122,6 @@
                 <w:color w:val="000000"/>
                 <w:sz w:val="20"/>
                 <w:szCs w:val="20"/>
-                <w:highlight w:val="lightGray"/>
                 <w:lang w:eastAsia="en-GB"/>
               </w:rPr>
             </w:pPr>
@@ -3164,7 +3131,6 @@
                 <w:color w:val="000000"/>
                 <w:sz w:val="20"/>
                 <w:szCs w:val="20"/>
-                <w:highlight w:val="lightGray"/>
                 <w:lang w:eastAsia="en-GB"/>
               </w:rPr>
               <w:t>Never</w:t>
@@ -3188,7 +3154,7 @@
                 <w:sz w:val="20"/>
                 <w:szCs w:val="20"/>
               </w:rPr>
-              <w:t>30155 (30.0)</w:t>
+              <w:t>29262 (29.1)</w:t>
             </w:r>
           </w:p>
         </w:tc>
@@ -3209,7 +3175,7 @@
                 <w:sz w:val="20"/>
                 <w:szCs w:val="20"/>
               </w:rPr>
-              <w:t>5969 (19.8)</w:t>
+              <w:t>5865 (20.0)</w:t>
             </w:r>
           </w:p>
         </w:tc>
@@ -3230,7 +3196,7 @@
                 <w:sz w:val="20"/>
                 <w:szCs w:val="20"/>
               </w:rPr>
-              <w:t>3 (0.0)</w:t>
+              <w:t>5806 (19.8)</w:t>
             </w:r>
           </w:p>
         </w:tc>
@@ -3251,7 +3217,7 @@
                 <w:sz w:val="20"/>
                 <w:szCs w:val="20"/>
               </w:rPr>
-              <w:t>1 (0.0)</w:t>
+              <w:t>5909 (20.2)</w:t>
             </w:r>
           </w:p>
         </w:tc>
@@ -3272,7 +3238,7 @@
                 <w:sz w:val="20"/>
                 <w:szCs w:val="20"/>
               </w:rPr>
-              <w:t>0 (0.0)</w:t>
+              <w:t>5842 (20.0)</w:t>
             </w:r>
           </w:p>
         </w:tc>
@@ -3289,7 +3255,6 @@
                 <w:color w:val="000000"/>
                 <w:sz w:val="20"/>
                 <w:szCs w:val="20"/>
-                <w:highlight w:val="lightGray"/>
                 <w:lang w:eastAsia="en-GB"/>
               </w:rPr>
             </w:pPr>
@@ -3299,7 +3264,6 @@
                 <w:color w:val="000000"/>
                 <w:sz w:val="20"/>
                 <w:szCs w:val="20"/>
-                <w:highlight w:val="lightGray"/>
                 <w:lang w:eastAsia="en-GB"/>
               </w:rPr>
               <w:t>Former</w:t>
@@ -3323,7 +3287,7 @@
                 <w:sz w:val="20"/>
                 <w:szCs w:val="20"/>
               </w:rPr>
-              <w:t>42131 (41.9)</w:t>
+              <w:t>12879 (12.8)</w:t>
             </w:r>
           </w:p>
         </w:tc>
@@ -3344,7 +3308,7 @@
                 <w:sz w:val="20"/>
                 <w:szCs w:val="20"/>
               </w:rPr>
-              <w:t>8513 (20.2)</w:t>
+              <w:t>2562 (19.9)</w:t>
             </w:r>
           </w:p>
         </w:tc>
@@ -3365,7 +3329,7 @@
                 <w:sz w:val="20"/>
                 <w:szCs w:val="20"/>
               </w:rPr>
-              <w:t>2 (0.0)</w:t>
+              <w:t>2616 (20.3)</w:t>
             </w:r>
           </w:p>
         </w:tc>
@@ -3386,7 +3350,7 @@
                 <w:sz w:val="20"/>
                 <w:szCs w:val="20"/>
               </w:rPr>
-              <w:t>1 (0.0)</w:t>
+              <w:t>2624 (20.4)</w:t>
             </w:r>
           </w:p>
         </w:tc>
@@ -3407,7 +3371,7 @@
                 <w:sz w:val="20"/>
                 <w:szCs w:val="20"/>
               </w:rPr>
-              <w:t>0 (0.0)</w:t>
+              <w:t>2565 (19.9)</w:t>
             </w:r>
           </w:p>
         </w:tc>
@@ -3424,7 +3388,6 @@
                 <w:color w:val="000000"/>
                 <w:sz w:val="20"/>
                 <w:szCs w:val="20"/>
-                <w:highlight w:val="lightGray"/>
                 <w:lang w:eastAsia="en-GB"/>
               </w:rPr>
             </w:pPr>
@@ -3434,7 +3397,6 @@
                 <w:color w:val="000000"/>
                 <w:sz w:val="20"/>
                 <w:szCs w:val="20"/>
-                <w:highlight w:val="lightGray"/>
                 <w:lang w:eastAsia="en-GB"/>
               </w:rPr>
               <w:t>Current</w:t>
@@ -3458,7 +3420,7 @@
                 <w:sz w:val="20"/>
                 <w:szCs w:val="20"/>
               </w:rPr>
-              <w:t>16914 (16.8)</w:t>
+              <w:t>29138 (29.0)</w:t>
             </w:r>
           </w:p>
         </w:tc>
@@ -3479,7 +3441,7 @@
                 <w:sz w:val="20"/>
                 <w:szCs w:val="20"/>
               </w:rPr>
-              <w:t>3339 (19.7)</w:t>
+              <w:t>5851 (20.1)</w:t>
             </w:r>
           </w:p>
         </w:tc>
@@ -3500,7 +3462,7 @@
                 <w:sz w:val="20"/>
                 <w:szCs w:val="20"/>
               </w:rPr>
-              <w:t>0 (0.0)</w:t>
+              <w:t>5834 (20.0)</w:t>
             </w:r>
           </w:p>
         </w:tc>
@@ -3521,7 +3483,7 @@
                 <w:sz w:val="20"/>
                 <w:szCs w:val="20"/>
               </w:rPr>
-              <w:t>2 (0.0)</w:t>
+              <w:t>5853 (20.1)</w:t>
             </w:r>
           </w:p>
         </w:tc>
@@ -3542,7 +3504,7 @@
                 <w:sz w:val="20"/>
                 <w:szCs w:val="20"/>
               </w:rPr>
-              <w:t>0 (0.0)</w:t>
+              <w:t>5756 (19.8)</w:t>
             </w:r>
           </w:p>
         </w:tc>
@@ -3561,7 +3523,6 @@
                 <w:color w:val="000000"/>
                 <w:sz w:val="20"/>
                 <w:szCs w:val="20"/>
-                <w:highlight w:val="lightGray"/>
                 <w:lang w:eastAsia="en-GB"/>
               </w:rPr>
             </w:pPr>
@@ -3573,7 +3534,6 @@
                 <w:color w:val="000000"/>
                 <w:sz w:val="20"/>
                 <w:szCs w:val="20"/>
-                <w:highlight w:val="lightGray"/>
                 <w:lang w:eastAsia="en-GB"/>
               </w:rPr>
               <w:t>Missing</w:t>
@@ -3597,7 +3557,7 @@
                 <w:sz w:val="20"/>
                 <w:szCs w:val="20"/>
               </w:rPr>
-              <w:t>11370 (11.3)</w:t>
+              <w:t>29291 (29.1)</w:t>
             </w:r>
           </w:p>
         </w:tc>
@@ -3618,7 +3578,7 @@
                 <w:sz w:val="20"/>
                 <w:szCs w:val="20"/>
               </w:rPr>
-              <w:t>2277 (20.0)</w:t>
+              <w:t>5892 (20.1)</w:t>
             </w:r>
           </w:p>
         </w:tc>
@@ -3639,7 +3599,7 @@
                 <w:sz w:val="20"/>
                 <w:szCs w:val="20"/>
               </w:rPr>
-              <w:t>0 (0.0)</w:t>
+              <w:t>5946 (20.3)</w:t>
             </w:r>
           </w:p>
         </w:tc>
@@ -3660,7 +3620,7 @@
                 <w:sz w:val="20"/>
                 <w:szCs w:val="20"/>
               </w:rPr>
-              <w:t>0 (0.0)</w:t>
+              <w:t>5880 (20.1)</w:t>
             </w:r>
           </w:p>
         </w:tc>
@@ -3681,7 +3641,7 @@
                 <w:sz w:val="20"/>
                 <w:szCs w:val="20"/>
               </w:rPr>
-              <w:t>1 (0.0)</w:t>
+              <w:t>5878 (20.1)</w:t>
             </w:r>
           </w:p>
         </w:tc>
@@ -3784,7 +3744,6 @@
                 <w:color w:val="000000"/>
                 <w:sz w:val="20"/>
                 <w:szCs w:val="20"/>
-                <w:highlight w:val="lightGray"/>
                 <w:lang w:eastAsia="en-GB"/>
               </w:rPr>
             </w:pPr>
@@ -3796,7 +3755,6 @@
                 <w:color w:val="000000"/>
                 <w:sz w:val="20"/>
                 <w:szCs w:val="20"/>
-                <w:highlight w:val="lightGray"/>
                 <w:lang w:eastAsia="en-GB"/>
               </w:rPr>
               <w:t>Ethnicity</w:t>
@@ -3886,7 +3844,6 @@
                 <w:color w:val="000000"/>
                 <w:sz w:val="20"/>
                 <w:szCs w:val="20"/>
-                <w:highlight w:val="lightGray"/>
                 <w:lang w:eastAsia="en-GB"/>
               </w:rPr>
             </w:pPr>
@@ -3896,7 +3853,6 @@
                 <w:color w:val="000000"/>
                 <w:sz w:val="20"/>
                 <w:szCs w:val="20"/>
-                <w:highlight w:val="lightGray"/>
                 <w:lang w:eastAsia="en-GB"/>
               </w:rPr>
               <w:t>White</w:t>
@@ -3920,7 +3876,7 @@
                 <w:sz w:val="20"/>
                 <w:szCs w:val="20"/>
               </w:rPr>
-              <w:t>30191 (30.0)</w:t>
+              <w:t>10272 (10.2)</w:t>
             </w:r>
           </w:p>
         </w:tc>
@@ -3941,7 +3897,7 @@
                 <w:sz w:val="20"/>
                 <w:szCs w:val="20"/>
               </w:rPr>
-              <w:t>6100 (20.2)</w:t>
+              <w:t>2143 (20.9)</w:t>
             </w:r>
           </w:p>
         </w:tc>
@@ -3962,7 +3918,7 @@
                 <w:sz w:val="20"/>
                 <w:szCs w:val="20"/>
               </w:rPr>
-              <w:t>4 (0.0)</w:t>
+              <w:t>2078 (20.2)</w:t>
             </w:r>
           </w:p>
         </w:tc>
@@ -3983,7 +3939,7 @@
                 <w:sz w:val="20"/>
                 <w:szCs w:val="20"/>
               </w:rPr>
-              <w:t>1 (0.0)</w:t>
+              <w:t>2113 (20.6)</w:t>
             </w:r>
           </w:p>
         </w:tc>
@@ -4004,7 +3960,7 @@
                 <w:sz w:val="20"/>
                 <w:szCs w:val="20"/>
               </w:rPr>
-              <w:t>0 (0.0)</w:t>
+              <w:t>2044 (19.9)</w:t>
             </w:r>
           </w:p>
         </w:tc>
@@ -4021,7 +3977,6 @@
                 <w:color w:val="000000"/>
                 <w:sz w:val="20"/>
                 <w:szCs w:val="20"/>
-                <w:highlight w:val="lightGray"/>
                 <w:lang w:eastAsia="en-GB"/>
               </w:rPr>
             </w:pPr>
@@ -4031,7 +3986,6 @@
                 <w:color w:val="000000"/>
                 <w:sz w:val="20"/>
                 <w:szCs w:val="20"/>
-                <w:highlight w:val="lightGray"/>
                 <w:lang w:eastAsia="en-GB"/>
               </w:rPr>
               <w:t>Black</w:t>
@@ -4055,7 +4009,7 @@
                 <w:sz w:val="20"/>
                 <w:szCs w:val="20"/>
               </w:rPr>
-              <w:t>14194 (14.1)</w:t>
+              <w:t>164 (0.2)</w:t>
             </w:r>
           </w:p>
         </w:tc>
@@ -4076,7 +4030,7 @@
                 <w:sz w:val="20"/>
                 <w:szCs w:val="20"/>
               </w:rPr>
-              <w:t>2845 (20.0)</w:t>
+              <w:t>34 (20.7)</w:t>
             </w:r>
           </w:p>
         </w:tc>
@@ -4097,7 +4051,7 @@
                 <w:sz w:val="20"/>
                 <w:szCs w:val="20"/>
               </w:rPr>
-              <w:t>0 (0.0)</w:t>
+              <w:t>31 (18.9)</w:t>
             </w:r>
           </w:p>
         </w:tc>
@@ -4118,7 +4072,7 @@
                 <w:sz w:val="20"/>
                 <w:szCs w:val="20"/>
               </w:rPr>
-              <w:t>0 (0.0)</w:t>
+              <w:t>41 (25.0)</w:t>
             </w:r>
           </w:p>
         </w:tc>
@@ -4139,7 +4093,7 @@
                 <w:sz w:val="20"/>
                 <w:szCs w:val="20"/>
               </w:rPr>
-              <w:t>0 (0.0)</w:t>
+              <w:t>32 (19.5)</w:t>
             </w:r>
           </w:p>
         </w:tc>
@@ -4156,7 +4110,6 @@
                 <w:color w:val="000000"/>
                 <w:sz w:val="20"/>
                 <w:szCs w:val="20"/>
-                <w:highlight w:val="lightGray"/>
                 <w:lang w:eastAsia="en-GB"/>
               </w:rPr>
             </w:pPr>
@@ -4166,7 +4119,6 @@
                 <w:color w:val="000000"/>
                 <w:sz w:val="20"/>
                 <w:szCs w:val="20"/>
-                <w:highlight w:val="lightGray"/>
                 <w:lang w:eastAsia="en-GB"/>
               </w:rPr>
               <w:t>Asian</w:t>
@@ -4190,7 +4142,7 @@
                 <w:sz w:val="20"/>
                 <w:szCs w:val="20"/>
               </w:rPr>
-              <w:t>5698 (5.7)</w:t>
+              <w:t>100 (0.1)</w:t>
             </w:r>
           </w:p>
         </w:tc>
@@ -4211,7 +4163,7 @@
                 <w:sz w:val="20"/>
                 <w:szCs w:val="20"/>
               </w:rPr>
-              <w:t>1166 (20.5)</w:t>
+              <w:t>19 (19.0)</w:t>
             </w:r>
           </w:p>
         </w:tc>
@@ -4232,7 +4184,7 @@
                 <w:sz w:val="20"/>
                 <w:szCs w:val="20"/>
               </w:rPr>
-              <w:t>0 (0.0)</w:t>
+              <w:t>25 (25.0)</w:t>
             </w:r>
           </w:p>
         </w:tc>
@@ -4253,7 +4205,7 @@
                 <w:sz w:val="20"/>
                 <w:szCs w:val="20"/>
               </w:rPr>
-              <w:t>1 (0.0)</w:t>
+              <w:t>22 (22.0)</w:t>
             </w:r>
           </w:p>
         </w:tc>
@@ -4274,7 +4226,7 @@
                 <w:sz w:val="20"/>
                 <w:szCs w:val="20"/>
               </w:rPr>
-              <w:t>0 (0.0)</w:t>
+              <w:t>22 (22.0)</w:t>
             </w:r>
           </w:p>
         </w:tc>
@@ -4291,7 +4243,6 @@
                 <w:color w:val="000000"/>
                 <w:sz w:val="20"/>
                 <w:szCs w:val="20"/>
-                <w:highlight w:val="lightGray"/>
                 <w:lang w:eastAsia="en-GB"/>
               </w:rPr>
             </w:pPr>
@@ -4301,7 +4252,6 @@
                 <w:color w:val="000000"/>
                 <w:sz w:val="20"/>
                 <w:szCs w:val="20"/>
-                <w:highlight w:val="lightGray"/>
                 <w:lang w:eastAsia="en-GB"/>
               </w:rPr>
               <w:t>Mixed</w:t>
@@ -4325,7 +4275,7 @@
                 <w:sz w:val="20"/>
                 <w:szCs w:val="20"/>
               </w:rPr>
-              <w:t>5162 (5.1)</w:t>
+              <w:t>24 (0.0)</w:t>
             </w:r>
           </w:p>
         </w:tc>
@@ -4346,7 +4296,7 @@
                 <w:sz w:val="20"/>
                 <w:szCs w:val="20"/>
               </w:rPr>
-              <w:t>979 (19.0)</w:t>
+              <w:t>5 (20.8)</w:t>
             </w:r>
           </w:p>
         </w:tc>
@@ -4367,7 +4317,7 @@
                 <w:sz w:val="20"/>
                 <w:szCs w:val="20"/>
               </w:rPr>
-              <w:t>0 (0.0)</w:t>
+              <w:t>7 (29.2)</w:t>
             </w:r>
           </w:p>
         </w:tc>
@@ -4388,7 +4338,7 @@
                 <w:sz w:val="20"/>
                 <w:szCs w:val="20"/>
               </w:rPr>
-              <w:t>1 (0.0)</w:t>
+              <w:t>3 (12.5)</w:t>
             </w:r>
           </w:p>
         </w:tc>
@@ -4409,7 +4359,7 @@
                 <w:sz w:val="20"/>
                 <w:szCs w:val="20"/>
               </w:rPr>
-              <w:t>0 (0.0)</w:t>
+              <w:t>6 (25.0)</w:t>
             </w:r>
           </w:p>
         </w:tc>
@@ -4426,7 +4376,6 @@
                 <w:color w:val="000000"/>
                 <w:sz w:val="20"/>
                 <w:szCs w:val="20"/>
-                <w:highlight w:val="lightGray"/>
                 <w:lang w:eastAsia="en-GB"/>
               </w:rPr>
             </w:pPr>
@@ -4436,7 +4385,6 @@
                 <w:color w:val="000000"/>
                 <w:sz w:val="20"/>
                 <w:szCs w:val="20"/>
-                <w:highlight w:val="lightGray"/>
                 <w:lang w:eastAsia="en-GB"/>
               </w:rPr>
               <w:t>Other</w:t>
@@ -4460,7 +4408,7 @@
                 <w:sz w:val="20"/>
                 <w:szCs w:val="20"/>
               </w:rPr>
-              <w:t>4560 (4.5)</w:t>
+              <w:t>10025 (10.0)</w:t>
             </w:r>
           </w:p>
         </w:tc>
@@ -4481,7 +4429,7 @@
                 <w:sz w:val="20"/>
                 <w:szCs w:val="20"/>
               </w:rPr>
-              <w:t>871 (19.1)</w:t>
+              <w:t>1978 (19.7)</w:t>
             </w:r>
           </w:p>
         </w:tc>
@@ -4502,7 +4450,7 @@
                 <w:sz w:val="20"/>
                 <w:szCs w:val="20"/>
               </w:rPr>
-              <w:t>0 (0.0)</w:t>
+              <w:t>2018 (20.1)</w:t>
             </w:r>
           </w:p>
         </w:tc>
@@ -4523,7 +4471,7 @@
                 <w:sz w:val="20"/>
                 <w:szCs w:val="20"/>
               </w:rPr>
-              <w:t>0 (0.0)</w:t>
+              <w:t>1969 (19.6)</w:t>
             </w:r>
           </w:p>
         </w:tc>
@@ -4544,7 +4492,7 @@
                 <w:sz w:val="20"/>
                 <w:szCs w:val="20"/>
               </w:rPr>
-              <w:t>0 (0.0)</w:t>
+              <w:t>2039 (20.3)</w:t>
             </w:r>
           </w:p>
         </w:tc>
@@ -4563,7 +4511,6 @@
                 <w:color w:val="000000"/>
                 <w:sz w:val="20"/>
                 <w:szCs w:val="20"/>
-                <w:highlight w:val="lightGray"/>
                 <w:lang w:eastAsia="en-GB"/>
               </w:rPr>
             </w:pPr>
@@ -4575,7 +4522,6 @@
                 <w:color w:val="000000"/>
                 <w:sz w:val="20"/>
                 <w:szCs w:val="20"/>
-                <w:highlight w:val="lightGray"/>
                 <w:lang w:eastAsia="en-GB"/>
               </w:rPr>
               <w:t>Missing</w:t>
@@ -4599,7 +4545,7 @@
                 <w:sz w:val="20"/>
                 <w:szCs w:val="20"/>
               </w:rPr>
-              <w:t>40765 (40.5)</w:t>
+              <w:t>79985 (79.5)</w:t>
             </w:r>
           </w:p>
         </w:tc>
@@ -4620,7 +4566,7 @@
                 <w:sz w:val="20"/>
                 <w:szCs w:val="20"/>
               </w:rPr>
-              <w:t>8137 (20.0)</w:t>
+              <w:t>15991 (20.0)</w:t>
             </w:r>
           </w:p>
         </w:tc>
@@ -4641,7 +4587,7 @@
                 <w:sz w:val="20"/>
                 <w:szCs w:val="20"/>
               </w:rPr>
-              <w:t>1 (0.0)</w:t>
+              <w:t>16043 (20.1)</w:t>
             </w:r>
           </w:p>
         </w:tc>
@@ -4662,7 +4608,7 @@
                 <w:sz w:val="20"/>
                 <w:szCs w:val="20"/>
               </w:rPr>
-              <w:t>1 (0.0)</w:t>
+              <w:t>16118 (20.2)</w:t>
             </w:r>
           </w:p>
         </w:tc>
@@ -4683,7 +4629,7 @@
                 <w:sz w:val="20"/>
                 <w:szCs w:val="20"/>
               </w:rPr>
-              <w:t>1 (0.0)</w:t>
+              <w:t>15898 (19.9)</w:t>
             </w:r>
           </w:p>
         </w:tc>
@@ -4934,7 +4880,7 @@
                 <w:sz w:val="20"/>
                 <w:szCs w:val="20"/>
               </w:rPr>
-              <w:t>3702 (19.9)</w:t>
+              <w:t>3647 (19.6)</w:t>
             </w:r>
           </w:p>
         </w:tc>
@@ -4954,7 +4900,7 @@
                 <w:sz w:val="20"/>
                 <w:szCs w:val="20"/>
               </w:rPr>
-              <w:t>0 (0.0)</w:t>
+              <w:t>3760 (20.2)</w:t>
             </w:r>
           </w:p>
         </w:tc>
@@ -4974,7 +4920,7 @@
                 <w:sz w:val="20"/>
                 <w:szCs w:val="20"/>
               </w:rPr>
-              <w:t>0 (0.0)</w:t>
+              <w:t>3816 (20.5)</w:t>
             </w:r>
           </w:p>
         </w:tc>
@@ -4994,7 +4940,7 @@
                 <w:sz w:val="20"/>
                 <w:szCs w:val="20"/>
               </w:rPr>
-              <w:t>0 (0.0)</w:t>
+              <w:t>3747 (20.1)</w:t>
             </w:r>
           </w:p>
         </w:tc>
@@ -5063,7 +5009,7 @@
                 <w:sz w:val="20"/>
                 <w:szCs w:val="20"/>
               </w:rPr>
-              <w:t>3844 (19.9)</w:t>
+              <w:t>3952 (20.4)</w:t>
             </w:r>
           </w:p>
         </w:tc>
@@ -5083,7 +5029,7 @@
                 <w:sz w:val="20"/>
                 <w:szCs w:val="20"/>
               </w:rPr>
-              <w:t>0 (0.0)</w:t>
+              <w:t>3872 (20.0)</w:t>
             </w:r>
           </w:p>
         </w:tc>
@@ -5103,7 +5049,7 @@
                 <w:sz w:val="20"/>
                 <w:szCs w:val="20"/>
               </w:rPr>
-              <w:t>3 (0.0)</w:t>
+              <w:t>3950 (20.4)</w:t>
             </w:r>
           </w:p>
         </w:tc>
@@ -5123,7 +5069,7 @@
                 <w:sz w:val="20"/>
                 <w:szCs w:val="20"/>
               </w:rPr>
-              <w:t>1 (0.0)</w:t>
+              <w:t>3882 (20.0)</w:t>
             </w:r>
           </w:p>
         </w:tc>
@@ -5192,7 +5138,7 @@
                 <w:sz w:val="20"/>
                 <w:szCs w:val="20"/>
               </w:rPr>
-              <w:t>2699 (19.8)</w:t>
+              <w:t>2755 (20.3)</w:t>
             </w:r>
           </w:p>
         </w:tc>
@@ -5212,7 +5158,7 @@
                 <w:sz w:val="20"/>
                 <w:szCs w:val="20"/>
               </w:rPr>
-              <w:t>0 (0.0)</w:t>
+              <w:t>2714 (20.0)</w:t>
             </w:r>
           </w:p>
         </w:tc>
@@ -5232,7 +5178,7 @@
                 <w:sz w:val="20"/>
                 <w:szCs w:val="20"/>
               </w:rPr>
-              <w:t>1 (0.0)</w:t>
+              <w:t>2738 (20.1)</w:t>
             </w:r>
           </w:p>
         </w:tc>
@@ -5252,7 +5198,7 @@
                 <w:sz w:val="20"/>
                 <w:szCs w:val="20"/>
               </w:rPr>
-              <w:t>0 (0.0)</w:t>
+              <w:t>2696 (19.8)</w:t>
             </w:r>
           </w:p>
         </w:tc>
@@ -5321,7 +5267,7 @@
                 <w:sz w:val="20"/>
                 <w:szCs w:val="20"/>
               </w:rPr>
-              <w:t>5468 (20.4)</w:t>
+              <w:t>5376 (20.0)</w:t>
             </w:r>
           </w:p>
         </w:tc>
@@ -5341,7 +5287,7 @@
                 <w:sz w:val="20"/>
                 <w:szCs w:val="20"/>
               </w:rPr>
-              <w:t>3 (0.0)</w:t>
+              <w:t>5334 (19.9)</w:t>
             </w:r>
           </w:p>
         </w:tc>
@@ -5361,7 +5307,7 @@
                 <w:sz w:val="20"/>
                 <w:szCs w:val="20"/>
               </w:rPr>
-              <w:t>0 (0.0)</w:t>
+              <w:t>5363 (20.0)</w:t>
             </w:r>
           </w:p>
         </w:tc>
@@ -5381,7 +5327,7 @@
                 <w:sz w:val="20"/>
                 <w:szCs w:val="20"/>
               </w:rPr>
-              <w:t>0 (0.0)</w:t>
+              <w:t>5314 (19.8)</w:t>
             </w:r>
           </w:p>
         </w:tc>
@@ -5429,7 +5375,7 @@
                 <w:sz w:val="20"/>
                 <w:szCs w:val="20"/>
               </w:rPr>
-              <w:t>20693 (20.6)</w:t>
+              <w:t>20694 (20.6)</w:t>
             </w:r>
           </w:p>
         </w:tc>
@@ -5450,7 +5396,7 @@
                 <w:sz w:val="20"/>
                 <w:szCs w:val="20"/>
               </w:rPr>
-              <w:t>4071 (19.7)</w:t>
+              <w:t>4157 (20.1)</w:t>
             </w:r>
           </w:p>
         </w:tc>
@@ -5470,7 +5416,7 @@
                 <w:sz w:val="20"/>
                 <w:szCs w:val="20"/>
               </w:rPr>
-              <w:t>2 (0.0)</w:t>
+              <w:t>4236 (20.5)</w:t>
             </w:r>
           </w:p>
         </w:tc>
@@ -5490,7 +5436,7 @@
                 <w:sz w:val="20"/>
                 <w:szCs w:val="20"/>
               </w:rPr>
-              <w:t>0 (0.0)</w:t>
+              <w:t>4097 (19.8)</w:t>
             </w:r>
           </w:p>
         </w:tc>
@@ -5510,7 +5456,7 @@
                 <w:sz w:val="20"/>
                 <w:szCs w:val="20"/>
               </w:rPr>
-              <w:t>0 (0.0)</w:t>
+              <w:t>4125 (19.9)</w:t>
             </w:r>
           </w:p>
         </w:tc>
@@ -5562,7 +5508,7 @@
                 <w:sz w:val="20"/>
                 <w:szCs w:val="20"/>
               </w:rPr>
-              <w:t>1436 (1.4)</w:t>
+              <w:t>1435 (1.4)</w:t>
             </w:r>
           </w:p>
         </w:tc>
@@ -5583,7 +5529,7 @@
                 <w:sz w:val="20"/>
                 <w:szCs w:val="20"/>
               </w:rPr>
-              <w:t>314 (21.9)</w:t>
+              <w:t>283 (19.7)</w:t>
             </w:r>
           </w:p>
         </w:tc>
@@ -5603,7 +5549,7 @@
                 <w:sz w:val="20"/>
                 <w:szCs w:val="20"/>
               </w:rPr>
-              <w:t>0 (0.0)</w:t>
+              <w:t>286 (19.9)</w:t>
             </w:r>
           </w:p>
         </w:tc>
@@ -5623,7 +5569,7 @@
                 <w:sz w:val="20"/>
                 <w:szCs w:val="20"/>
               </w:rPr>
-              <w:t>0 (0.0)</w:t>
+              <w:t>302 (21.0)</w:t>
             </w:r>
           </w:p>
         </w:tc>
@@ -5643,7 +5589,7 @@
                 <w:sz w:val="20"/>
                 <w:szCs w:val="20"/>
               </w:rPr>
-              <w:t>0 (0.0)</w:t>
+              <w:t>277 (19.3)</w:t>
             </w:r>
           </w:p>
         </w:tc>
@@ -5894,7 +5840,7 @@
                 <w:sz w:val="20"/>
                 <w:szCs w:val="20"/>
               </w:rPr>
-              <w:t>10519 (20.3)</w:t>
+              <w:t>10356 (20.0)</w:t>
             </w:r>
           </w:p>
         </w:tc>
@@ -5914,7 +5860,7 @@
                 <w:sz w:val="20"/>
                 <w:szCs w:val="20"/>
               </w:rPr>
-              <w:t>4 (0.0)</w:t>
+              <w:t>10499 (20.2)</w:t>
             </w:r>
           </w:p>
         </w:tc>
@@ -5934,7 +5880,7 @@
                 <w:sz w:val="20"/>
                 <w:szCs w:val="20"/>
               </w:rPr>
-              <w:t>4 (0.0)</w:t>
+              <w:t>10505 (20.2)</w:t>
             </w:r>
           </w:p>
         </w:tc>
@@ -5954,7 +5900,7 @@
                 <w:sz w:val="20"/>
                 <w:szCs w:val="20"/>
               </w:rPr>
-              <w:t>1 (0.0)</w:t>
+              <w:t>10235 (19.7)</w:t>
             </w:r>
           </w:p>
         </w:tc>
@@ -6023,7 +5969,7 @@
                 <w:sz w:val="20"/>
                 <w:szCs w:val="20"/>
               </w:rPr>
-              <w:t>1053 (20.1)</w:t>
+              <w:t>1137 (21.7)</w:t>
             </w:r>
           </w:p>
         </w:tc>
@@ -6043,7 +5989,7 @@
                 <w:sz w:val="20"/>
                 <w:szCs w:val="20"/>
               </w:rPr>
-              <w:t>0 (0.0)</w:t>
+              <w:t>990 (18.9)</w:t>
             </w:r>
           </w:p>
         </w:tc>
@@ -6063,7 +6009,7 @@
                 <w:sz w:val="20"/>
                 <w:szCs w:val="20"/>
               </w:rPr>
-              <w:t>0 (0.0)</w:t>
+              <w:t>1035 (19.7)</w:t>
             </w:r>
           </w:p>
         </w:tc>
@@ -6083,7 +6029,7 @@
                 <w:sz w:val="20"/>
                 <w:szCs w:val="20"/>
               </w:rPr>
-              <w:t>0 (0.0)</w:t>
+              <w:t>1052 (20.1)</w:t>
             </w:r>
           </w:p>
         </w:tc>
@@ -6152,7 +6098,7 @@
                 <w:sz w:val="20"/>
                 <w:szCs w:val="20"/>
               </w:rPr>
-              <w:t>3743 (19.5)</w:t>
+              <w:t>3802 (19.8)</w:t>
             </w:r>
           </w:p>
         </w:tc>
@@ -6172,7 +6118,7 @@
                 <w:sz w:val="20"/>
                 <w:szCs w:val="20"/>
               </w:rPr>
-              <w:t>1 (0.0)</w:t>
+              <w:t>3896 (20.3)</w:t>
             </w:r>
           </w:p>
         </w:tc>
@@ -6192,7 +6138,7 @@
                 <w:sz w:val="20"/>
                 <w:szCs w:val="20"/>
               </w:rPr>
-              <w:t>0 (0.0)</w:t>
+              <w:t>3827 (19.9)</w:t>
             </w:r>
           </w:p>
         </w:tc>
@@ -6212,7 +6158,7 @@
                 <w:sz w:val="20"/>
                 <w:szCs w:val="20"/>
               </w:rPr>
-              <w:t>0 (0.0)</w:t>
+              <w:t>3930 (20.5)</w:t>
             </w:r>
           </w:p>
         </w:tc>
@@ -6240,7 +6186,6 @@
                 <w:szCs w:val="20"/>
                 <w:lang w:eastAsia="en-GB"/>
               </w:rPr>
-              <w:lastRenderedPageBreak/>
               <w:t>High Stage 2</w:t>
             </w:r>
           </w:p>
@@ -6282,7 +6227,7 @@
                 <w:sz w:val="20"/>
                 <w:szCs w:val="20"/>
               </w:rPr>
-              <w:t>4783 (19.8)</w:t>
+              <w:t>4875 (20.1)</w:t>
             </w:r>
           </w:p>
         </w:tc>
@@ -6302,7 +6247,7 @@
                 <w:sz w:val="20"/>
                 <w:szCs w:val="20"/>
               </w:rPr>
-              <w:t>0 (0.0)</w:t>
+              <w:t>4817 (19.9)</w:t>
             </w:r>
           </w:p>
         </w:tc>
@@ -6322,7 +6267,7 @@
                 <w:sz w:val="20"/>
                 <w:szCs w:val="20"/>
               </w:rPr>
-              <w:t>0 (0.0)</w:t>
+              <w:t>4899 (20.2)</w:t>
             </w:r>
           </w:p>
         </w:tc>
@@ -6342,7 +6287,7 @@
                 <w:sz w:val="20"/>
                 <w:szCs w:val="20"/>
               </w:rPr>
-              <w:t>0 (0.0)</w:t>
+              <w:t>4824 (19.9)</w:t>
             </w:r>
           </w:p>
         </w:tc>
@@ -6374,6 +6319,7 @@
                 <w:szCs w:val="20"/>
                 <w:lang w:eastAsia="en-GB"/>
               </w:rPr>
+              <w:lastRenderedPageBreak/>
               <w:t>Missing</w:t>
             </w:r>
           </w:p>
@@ -6832,7 +6778,7 @@
                 <w:sz w:val="20"/>
                 <w:szCs w:val="20"/>
               </w:rPr>
-              <w:t>134 (20.4)</w:t>
+              <w:t>126 (19.2)</w:t>
             </w:r>
           </w:p>
         </w:tc>
@@ -6852,7 +6798,7 @@
                 <w:sz w:val="20"/>
                 <w:szCs w:val="20"/>
               </w:rPr>
-              <w:t>0 (0.0)</w:t>
+              <w:t>125 (19.0)</w:t>
             </w:r>
           </w:p>
         </w:tc>
@@ -6872,7 +6818,7 @@
                 <w:sz w:val="20"/>
                 <w:szCs w:val="20"/>
               </w:rPr>
-              <w:t>0 (0.0)</w:t>
+              <w:t>121 (18.4)</w:t>
             </w:r>
           </w:p>
         </w:tc>
@@ -6892,7 +6838,7 @@
                 <w:sz w:val="20"/>
                 <w:szCs w:val="20"/>
               </w:rPr>
-              <w:t>0 (0.0)</w:t>
+              <w:t>125 (19.0)</w:t>
             </w:r>
           </w:p>
         </w:tc>
@@ -6960,7 +6906,7 @@
                 <w:sz w:val="20"/>
                 <w:szCs w:val="20"/>
               </w:rPr>
-              <w:t>19964 (20.0)</w:t>
+              <w:t>20044 (20.1)</w:t>
             </w:r>
           </w:p>
         </w:tc>
@@ -6980,7 +6926,7 @@
                 <w:sz w:val="20"/>
                 <w:szCs w:val="20"/>
               </w:rPr>
-              <w:t>5 (0.0)</w:t>
+              <w:t>20077 (20.1)</w:t>
             </w:r>
           </w:p>
         </w:tc>
@@ -7000,7 +6946,7 @@
                 <w:sz w:val="20"/>
                 <w:szCs w:val="20"/>
               </w:rPr>
-              <w:t>4 (0.0)</w:t>
+              <w:t>20145 (20.2)</w:t>
             </w:r>
           </w:p>
         </w:tc>
@@ -7020,7 +6966,7 @@
                 <w:sz w:val="20"/>
                 <w:szCs w:val="20"/>
               </w:rPr>
-              <w:t>1 (0.0)</w:t>
+              <w:t>19916 (19.9)</w:t>
             </w:r>
           </w:p>
         </w:tc>
@@ -7185,32 +7131,32 @@
                 <w:sz w:val="20"/>
                 <w:szCs w:val="20"/>
               </w:rPr>
+              <w:t>15 (30.6)</w:t>
+            </w:r>
+          </w:p>
+        </w:tc>
+        <w:tc>
+          <w:tcPr>
+            <w:tcW w:w="1417" w:type="dxa"/>
+          </w:tcPr>
+          <w:p>
+            <w:pPr>
+              <w:rPr>
+                <w:sz w:val="20"/>
+                <w:szCs w:val="20"/>
+              </w:rPr>
+            </w:pPr>
+            <w:r>
+              <w:rPr>
+                <w:sz w:val="20"/>
+                <w:szCs w:val="20"/>
+              </w:rPr>
               <w:t>8 (16.3)</w:t>
             </w:r>
           </w:p>
         </w:tc>
         <w:tc>
           <w:tcPr>
-            <w:tcW w:w="1417" w:type="dxa"/>
-          </w:tcPr>
-          <w:p>
-            <w:pPr>
-              <w:rPr>
-                <w:sz w:val="20"/>
-                <w:szCs w:val="20"/>
-              </w:rPr>
-            </w:pPr>
-            <w:r>
-              <w:rPr>
-                <w:sz w:val="20"/>
-                <w:szCs w:val="20"/>
-              </w:rPr>
-              <w:t>0 (0.0)</w:t>
-            </w:r>
-          </w:p>
-        </w:tc>
-        <w:tc>
-          <w:tcPr>
             <w:tcW w:w="1418" w:type="dxa"/>
           </w:tcPr>
           <w:p>
@@ -7225,7 +7171,7 @@
                 <w:sz w:val="20"/>
                 <w:szCs w:val="20"/>
               </w:rPr>
-              <w:t>0 (0.0)</w:t>
+              <w:t>10 (20.4)</w:t>
             </w:r>
           </w:p>
         </w:tc>
@@ -7245,7 +7191,7 @@
                 <w:sz w:val="20"/>
                 <w:szCs w:val="20"/>
               </w:rPr>
-              <w:t>0 (0.0)</w:t>
+              <w:t>4 (8.2)</w:t>
             </w:r>
           </w:p>
         </w:tc>
@@ -7313,7 +7259,7 @@
                 <w:sz w:val="20"/>
                 <w:szCs w:val="20"/>
               </w:rPr>
-              <w:t>20090 (20.0)</w:t>
+              <w:t>20155 (20.1)</w:t>
             </w:r>
           </w:p>
         </w:tc>
@@ -7333,7 +7279,7 @@
                 <w:sz w:val="20"/>
                 <w:szCs w:val="20"/>
               </w:rPr>
-              <w:t>5 (0.0)</w:t>
+              <w:t>20194 (20.1)</w:t>
             </w:r>
           </w:p>
         </w:tc>
@@ -7353,7 +7299,7 @@
                 <w:sz w:val="20"/>
                 <w:szCs w:val="20"/>
               </w:rPr>
-              <w:t>4 (0.0)</w:t>
+              <w:t>20256 (20.2)</w:t>
             </w:r>
           </w:p>
         </w:tc>
@@ -7373,7 +7319,7 @@
                 <w:sz w:val="20"/>
                 <w:szCs w:val="20"/>
               </w:rPr>
-              <w:t>1 (0.0)</w:t>
+              <w:t>20037 (19.9)</w:t>
             </w:r>
           </w:p>
         </w:tc>
@@ -7538,7 +7484,7 @@
                 <w:sz w:val="20"/>
                 <w:szCs w:val="20"/>
               </w:rPr>
-              <w:t>4393 (19.7)</w:t>
+              <w:t>4362 (19.6)</w:t>
             </w:r>
           </w:p>
         </w:tc>
@@ -7558,7 +7504,7 @@
                 <w:sz w:val="20"/>
                 <w:szCs w:val="20"/>
               </w:rPr>
-              <w:t>2 (0.0)</w:t>
+              <w:t>4486 (20.1)</w:t>
             </w:r>
           </w:p>
         </w:tc>
@@ -7578,7 +7524,7 @@
                 <w:sz w:val="20"/>
                 <w:szCs w:val="20"/>
               </w:rPr>
-              <w:t>0 (0.0)</w:t>
+              <w:t>4438 (19.9)</w:t>
             </w:r>
           </w:p>
         </w:tc>
@@ -7598,7 +7544,7 @@
                 <w:sz w:val="20"/>
                 <w:szCs w:val="20"/>
               </w:rPr>
-              <w:t>0 (0.0)</w:t>
+              <w:t>4500 (20.2)</w:t>
             </w:r>
           </w:p>
         </w:tc>
@@ -7666,7 +7612,7 @@
                 <w:sz w:val="20"/>
                 <w:szCs w:val="20"/>
               </w:rPr>
-              <w:t>15705 (20.1)</w:t>
+              <w:t>15808 (20.2)</w:t>
             </w:r>
           </w:p>
         </w:tc>
@@ -7686,7 +7632,7 @@
                 <w:sz w:val="20"/>
                 <w:szCs w:val="20"/>
               </w:rPr>
-              <w:t>3 (0.0)</w:t>
+              <w:t>15716 (20.1)</w:t>
             </w:r>
           </w:p>
         </w:tc>
@@ -7706,7 +7652,7 @@
                 <w:sz w:val="20"/>
                 <w:szCs w:val="20"/>
               </w:rPr>
-              <w:t>4 (0.0)</w:t>
+              <w:t>15828 (20.2)</w:t>
             </w:r>
           </w:p>
         </w:tc>
@@ -7726,7 +7672,7 @@
                 <w:sz w:val="20"/>
                 <w:szCs w:val="20"/>
               </w:rPr>
-              <w:t>1 (0.0)</w:t>
+              <w:t>15541 (19.8)</w:t>
             </w:r>
           </w:p>
         </w:tc>
@@ -7891,7 +7837,7 @@
                 <w:sz w:val="20"/>
                 <w:szCs w:val="20"/>
               </w:rPr>
-              <w:t>5487 (19.7)</w:t>
+              <w:t>5582 (20.0)</w:t>
             </w:r>
           </w:p>
         </w:tc>
@@ -7911,7 +7857,7 @@
                 <w:sz w:val="20"/>
                 <w:szCs w:val="20"/>
               </w:rPr>
-              <w:t>1 (0.0)</w:t>
+              <w:t>5639 (20.2)</w:t>
             </w:r>
           </w:p>
         </w:tc>
@@ -7931,7 +7877,7 @@
                 <w:sz w:val="20"/>
                 <w:szCs w:val="20"/>
               </w:rPr>
-              <w:t>0 (0.0)</w:t>
+              <w:t>5624 (20.2)</w:t>
             </w:r>
           </w:p>
         </w:tc>
@@ -7951,7 +7897,7 @@
                 <w:sz w:val="20"/>
                 <w:szCs w:val="20"/>
               </w:rPr>
-              <w:t>0 (0.0)</w:t>
+              <w:t>5584 (20.0)</w:t>
             </w:r>
           </w:p>
         </w:tc>
@@ -8019,7 +7965,7 @@
                 <w:sz w:val="20"/>
                 <w:szCs w:val="20"/>
               </w:rPr>
-              <w:t>14611 (20.1)</w:t>
+              <w:t>14588 (20.1)</w:t>
             </w:r>
           </w:p>
         </w:tc>
@@ -8039,7 +7985,7 @@
                 <w:sz w:val="20"/>
                 <w:szCs w:val="20"/>
               </w:rPr>
-              <w:t>4 (0.0)</w:t>
+              <w:t>14563 (20.0)</w:t>
             </w:r>
           </w:p>
         </w:tc>
@@ -8059,7 +8005,7 @@
                 <w:sz w:val="20"/>
                 <w:szCs w:val="20"/>
               </w:rPr>
-              <w:t>4 (0.0)</w:t>
+              <w:t>14642 (20.1)</w:t>
             </w:r>
           </w:p>
         </w:tc>
@@ -8079,7 +8025,7 @@
                 <w:sz w:val="20"/>
                 <w:szCs w:val="20"/>
               </w:rPr>
-              <w:t>1 (0.0)</w:t>
+              <w:t>14457 (19.9)</w:t>
             </w:r>
           </w:p>
         </w:tc>
@@ -8272,7 +8218,7 @@
                 <w:sz w:val="20"/>
                 <w:szCs w:val="20"/>
               </w:rPr>
-              <w:t>4 (0.0)</w:t>
+              <w:t>20274 (20.2)</w:t>
             </w:r>
           </w:p>
         </w:tc>
@@ -8293,7 +8239,7 @@
                 <w:sz w:val="20"/>
                 <w:szCs w:val="20"/>
               </w:rPr>
-              <w:t>0 (0.0)</w:t>
+              <w:t>4089 (20.2)</w:t>
             </w:r>
           </w:p>
         </w:tc>
@@ -8313,7 +8259,7 @@
                 <w:sz w:val="20"/>
                 <w:szCs w:val="20"/>
               </w:rPr>
-              <w:t>0 (0.0)</w:t>
+              <w:t>4046 (20.0)</w:t>
             </w:r>
           </w:p>
         </w:tc>
@@ -8333,7 +8279,7 @@
                 <w:sz w:val="20"/>
                 <w:szCs w:val="20"/>
               </w:rPr>
-              <w:t>0 (0.0)</w:t>
+              <w:t>3960 (19.5)</w:t>
             </w:r>
           </w:p>
         </w:tc>
@@ -8353,7 +8299,7 @@
                 <w:sz w:val="20"/>
                 <w:szCs w:val="20"/>
               </w:rPr>
-              <w:t>0 (0.0)</w:t>
+              <w:t>4043 (19.9)</w:t>
             </w:r>
           </w:p>
         </w:tc>
@@ -8400,7 +8346,7 @@
                 <w:sz w:val="20"/>
                 <w:szCs w:val="20"/>
               </w:rPr>
-              <w:t>100566 (100.0)</w:t>
+              <w:t>80296 (79.8)</w:t>
             </w:r>
           </w:p>
         </w:tc>
@@ -8421,7 +8367,7 @@
                 <w:sz w:val="20"/>
                 <w:szCs w:val="20"/>
               </w:rPr>
-              <w:t>20098 (20.0)</w:t>
+              <w:t>16081 (20.0)</w:t>
             </w:r>
           </w:p>
         </w:tc>
@@ -8441,7 +8387,7 @@
                 <w:sz w:val="20"/>
                 <w:szCs w:val="20"/>
               </w:rPr>
-              <w:t>5 (0.0)</w:t>
+              <w:t>16156 (20.1)</w:t>
             </w:r>
           </w:p>
         </w:tc>
@@ -8461,7 +8407,7 @@
                 <w:sz w:val="20"/>
                 <w:szCs w:val="20"/>
               </w:rPr>
-              <w:t>4 (0.0)</w:t>
+              <w:t>16306 (20.3)</w:t>
             </w:r>
           </w:p>
         </w:tc>
@@ -8481,7 +8427,7 @@
                 <w:sz w:val="20"/>
                 <w:szCs w:val="20"/>
               </w:rPr>
-              <w:t>1 (0.0)</w:t>
+              <w:t>15998 (19.9)</w:t>
             </w:r>
           </w:p>
         </w:tc>
@@ -8691,7 +8637,7 @@
                 <w:sz w:val="20"/>
                 <w:szCs w:val="20"/>
               </w:rPr>
-              <w:t>3 (0.0)</w:t>
+              <w:t>20033 (19.9)</w:t>
             </w:r>
           </w:p>
         </w:tc>
@@ -8712,7 +8658,7 @@
                 <w:sz w:val="20"/>
                 <w:szCs w:val="20"/>
               </w:rPr>
-              <w:t>1 (33.3)</w:t>
+              <w:t>4028 (20.1)</w:t>
             </w:r>
           </w:p>
         </w:tc>
@@ -8732,7 +8678,7 @@
                 <w:sz w:val="20"/>
                 <w:szCs w:val="20"/>
               </w:rPr>
-              <w:t>0 (0.0)</w:t>
+              <w:t>4083 (20.4)</w:t>
             </w:r>
           </w:p>
         </w:tc>
@@ -8752,7 +8698,7 @@
                 <w:sz w:val="20"/>
                 <w:szCs w:val="20"/>
               </w:rPr>
-              <w:t>0 (0.0)</w:t>
+              <w:t>3982 (19.9)</w:t>
             </w:r>
           </w:p>
         </w:tc>
@@ -8772,7 +8718,7 @@
                 <w:sz w:val="20"/>
                 <w:szCs w:val="20"/>
               </w:rPr>
-              <w:t>0 (0.0)</w:t>
+              <w:t>3977 (19.9)</w:t>
             </w:r>
           </w:p>
         </w:tc>
@@ -8820,7 +8766,7 @@
                 <w:sz w:val="20"/>
                 <w:szCs w:val="20"/>
               </w:rPr>
-              <w:t>100567 (100.0)</w:t>
+              <w:t>80537 (80.1)</w:t>
             </w:r>
           </w:p>
         </w:tc>
@@ -8841,7 +8787,7 @@
                 <w:sz w:val="20"/>
                 <w:szCs w:val="20"/>
               </w:rPr>
-              <w:t>20097 (20.0)</w:t>
+              <w:t>16142 (20.0)</w:t>
             </w:r>
           </w:p>
         </w:tc>
@@ -8861,7 +8807,7 @@
                 <w:sz w:val="20"/>
                 <w:szCs w:val="20"/>
               </w:rPr>
-              <w:t>5 (0.0)</w:t>
+              <w:t>16119 (20.0)</w:t>
             </w:r>
           </w:p>
         </w:tc>
@@ -8881,7 +8827,7 @@
                 <w:sz w:val="20"/>
                 <w:szCs w:val="20"/>
               </w:rPr>
-              <w:t>4 (0.0)</w:t>
+              <w:t>16284 (20.2)</w:t>
             </w:r>
           </w:p>
         </w:tc>
@@ -8901,7 +8847,7 @@
                 <w:sz w:val="20"/>
                 <w:szCs w:val="20"/>
               </w:rPr>
-              <w:t>1 (0.0)</w:t>
+              <w:t>16064 (19.9)</w:t>
             </w:r>
           </w:p>
         </w:tc>
@@ -9066,7 +9012,7 @@
                 <w:sz w:val="20"/>
                 <w:szCs w:val="20"/>
               </w:rPr>
-              <w:t>2036 (20.2)</w:t>
+              <w:t>1974 (19.6)</w:t>
             </w:r>
           </w:p>
         </w:tc>
@@ -9086,7 +9032,7 @@
                 <w:sz w:val="20"/>
                 <w:szCs w:val="20"/>
               </w:rPr>
-              <w:t>0 (0.0)</w:t>
+              <w:t>2020 (20.1)</w:t>
             </w:r>
           </w:p>
         </w:tc>
@@ -9106,7 +9052,7 @@
                 <w:sz w:val="20"/>
                 <w:szCs w:val="20"/>
               </w:rPr>
-              <w:t>0 (0.0)</w:t>
+              <w:t>1977 (19.7)</w:t>
             </w:r>
           </w:p>
         </w:tc>
@@ -9126,7 +9072,7 @@
                 <w:sz w:val="20"/>
                 <w:szCs w:val="20"/>
               </w:rPr>
-              <w:t>0 (0.0)</w:t>
+              <w:t>2050 (20.4)</w:t>
             </w:r>
           </w:p>
         </w:tc>
@@ -9194,7 +9140,7 @@
                 <w:sz w:val="20"/>
                 <w:szCs w:val="20"/>
               </w:rPr>
-              <w:t>18062 (20.0)</w:t>
+              <w:t>18196 (20.1)</w:t>
             </w:r>
           </w:p>
         </w:tc>
@@ -9214,7 +9160,7 @@
                 <w:sz w:val="20"/>
                 <w:szCs w:val="20"/>
               </w:rPr>
-              <w:t>5 (0.0)</w:t>
+              <w:t>18182 (20.1)</w:t>
             </w:r>
           </w:p>
         </w:tc>
@@ -9234,7 +9180,7 @@
                 <w:sz w:val="20"/>
                 <w:szCs w:val="20"/>
               </w:rPr>
-              <w:t>4 (0.0)</w:t>
+              <w:t>18289 (20.2)</w:t>
             </w:r>
           </w:p>
         </w:tc>
@@ -9254,7 +9200,7 @@
                 <w:sz w:val="20"/>
                 <w:szCs w:val="20"/>
               </w:rPr>
-              <w:t>1 (0.0)</w:t>
+              <w:t>17991 (19.9)</w:t>
             </w:r>
           </w:p>
         </w:tc>
@@ -9272,7 +9218,6 @@
                 <w:bCs/>
                 <w:sz w:val="20"/>
                 <w:szCs w:val="20"/>
-                <w:highlight w:val="lightGray"/>
                 <w:lang w:eastAsia="en-GB"/>
               </w:rPr>
             </w:pPr>
@@ -9284,7 +9229,6 @@
                 <w:color w:val="000000"/>
                 <w:sz w:val="20"/>
                 <w:szCs w:val="20"/>
-                <w:highlight w:val="lightGray"/>
                 <w:lang w:eastAsia="en-GB"/>
               </w:rPr>
               <w:t>Stroke/dementia</w:t>
@@ -9373,7 +9317,6 @@
                 <w:rFonts w:eastAsia="Times New Roman" w:cstheme="minorHAnsi"/>
                 <w:sz w:val="20"/>
                 <w:szCs w:val="20"/>
-                <w:highlight w:val="lightGray"/>
                 <w:lang w:eastAsia="en-GB"/>
               </w:rPr>
             </w:pPr>
@@ -9383,7 +9326,6 @@
                 <w:color w:val="000000"/>
                 <w:sz w:val="20"/>
                 <w:szCs w:val="20"/>
-                <w:highlight w:val="lightGray"/>
                 <w:lang w:eastAsia="en-GB"/>
               </w:rPr>
               <w:t xml:space="preserve">   Present</w:t>
@@ -9407,7 +9349,7 @@
                 <w:sz w:val="20"/>
                 <w:szCs w:val="20"/>
               </w:rPr>
-              <w:t>5090 (5.1)</w:t>
+              <w:t>10427 (10.4)</w:t>
             </w:r>
           </w:p>
         </w:tc>
@@ -9428,7 +9370,7 @@
                 <w:sz w:val="20"/>
                 <w:szCs w:val="20"/>
               </w:rPr>
-              <w:t>1008 (19.8)</w:t>
+              <w:t>2060 (19.8)</w:t>
             </w:r>
           </w:p>
         </w:tc>
@@ -9449,7 +9391,7 @@
                 <w:sz w:val="20"/>
                 <w:szCs w:val="20"/>
               </w:rPr>
-              <w:t>1 (0.0)</w:t>
+              <w:t>2090 (20.0)</w:t>
             </w:r>
           </w:p>
         </w:tc>
@@ -9470,7 +9412,7 @@
                 <w:sz w:val="20"/>
                 <w:szCs w:val="20"/>
               </w:rPr>
-              <w:t>0 (0.0)</w:t>
+              <w:t>2053 (19.7)</w:t>
             </w:r>
           </w:p>
         </w:tc>
@@ -9491,7 +9433,7 @@
                 <w:sz w:val="20"/>
                 <w:szCs w:val="20"/>
               </w:rPr>
-              <w:t>0 (0.0)</w:t>
+              <w:t>2126 (20.4)</w:t>
             </w:r>
           </w:p>
         </w:tc>
@@ -9507,7 +9449,6 @@
                 <w:rFonts w:eastAsia="Times New Roman" w:cstheme="minorHAnsi"/>
                 <w:sz w:val="20"/>
                 <w:szCs w:val="20"/>
-                <w:highlight w:val="lightGray"/>
                 <w:lang w:eastAsia="en-GB"/>
               </w:rPr>
             </w:pPr>
@@ -9517,7 +9458,6 @@
                 <w:color w:val="000000"/>
                 <w:sz w:val="20"/>
                 <w:szCs w:val="20"/>
-                <w:highlight w:val="lightGray"/>
                 <w:lang w:eastAsia="en-GB"/>
               </w:rPr>
               <w:t xml:space="preserve">   Absent</w:t>
@@ -9541,7 +9481,7 @@
                 <w:sz w:val="20"/>
                 <w:szCs w:val="20"/>
               </w:rPr>
-              <w:t>95480 (94.9)</w:t>
+              <w:t>90143 (89.6)</w:t>
             </w:r>
           </w:p>
         </w:tc>
@@ -9562,7 +9502,7 @@
                 <w:sz w:val="20"/>
                 <w:szCs w:val="20"/>
               </w:rPr>
-              <w:t>19090 (20.0)</w:t>
+              <w:t>18110 (20.1)</w:t>
             </w:r>
           </w:p>
         </w:tc>
@@ -9583,7 +9523,7 @@
                 <w:sz w:val="20"/>
                 <w:szCs w:val="20"/>
               </w:rPr>
-              <w:t>4 (0.0)</w:t>
+              <w:t>18112 (20.1)</w:t>
             </w:r>
           </w:p>
         </w:tc>
@@ -9604,7 +9544,7 @@
                 <w:sz w:val="20"/>
                 <w:szCs w:val="20"/>
               </w:rPr>
-              <w:t>4 (0.0)</w:t>
+              <w:t>18213 (20.2)</w:t>
             </w:r>
           </w:p>
         </w:tc>
@@ -9625,7 +9565,7 @@
                 <w:sz w:val="20"/>
                 <w:szCs w:val="20"/>
               </w:rPr>
-              <w:t>1 (0.0)</w:t>
+              <w:t>17915 (19.9)</w:t>
             </w:r>
           </w:p>
         </w:tc>
@@ -9642,7 +9582,6 @@
                 <w:color w:val="000000"/>
                 <w:sz w:val="20"/>
                 <w:szCs w:val="20"/>
-                <w:highlight w:val="lightGray"/>
                 <w:lang w:eastAsia="en-GB"/>
               </w:rPr>
             </w:pPr>
@@ -9654,7 +9593,6 @@
                 <w:color w:val="000000"/>
                 <w:sz w:val="20"/>
                 <w:szCs w:val="20"/>
-                <w:highlight w:val="lightGray"/>
                 <w:lang w:eastAsia="en-GB"/>
               </w:rPr>
               <w:t xml:space="preserve">Other neurology dis </w:t>
@@ -9744,7 +9682,6 @@
                 <w:color w:val="000000"/>
                 <w:sz w:val="20"/>
                 <w:szCs w:val="20"/>
-                <w:highlight w:val="lightGray"/>
                 <w:lang w:eastAsia="en-GB"/>
               </w:rPr>
             </w:pPr>
@@ -9754,7 +9691,6 @@
                 <w:color w:val="000000"/>
                 <w:sz w:val="20"/>
                 <w:szCs w:val="20"/>
-                <w:highlight w:val="lightGray"/>
                 <w:lang w:eastAsia="en-GB"/>
               </w:rPr>
               <w:t xml:space="preserve">   Present</w:t>
@@ -9778,7 +9714,7 @@
                 <w:sz w:val="20"/>
                 <w:szCs w:val="20"/>
               </w:rPr>
-              <w:t>5006 (5.0)</w:t>
+              <w:t>279 (0.3)</w:t>
             </w:r>
           </w:p>
         </w:tc>
@@ -9799,7 +9735,7 @@
                 <w:sz w:val="20"/>
                 <w:szCs w:val="20"/>
               </w:rPr>
-              <w:t>1003 (20.0)</w:t>
+              <w:t>47 (16.8)</w:t>
             </w:r>
           </w:p>
         </w:tc>
@@ -9820,7 +9756,7 @@
                 <w:sz w:val="20"/>
                 <w:szCs w:val="20"/>
               </w:rPr>
-              <w:t>1 (0.0)</w:t>
+              <w:t>55 (19.7)</w:t>
             </w:r>
           </w:p>
         </w:tc>
@@ -9841,7 +9777,7 @@
                 <w:sz w:val="20"/>
                 <w:szCs w:val="20"/>
               </w:rPr>
-              <w:t>0 (0.0)</w:t>
+              <w:t>50 (17.9)</w:t>
             </w:r>
           </w:p>
         </w:tc>
@@ -9862,7 +9798,7 @@
                 <w:sz w:val="20"/>
                 <w:szCs w:val="20"/>
               </w:rPr>
-              <w:t>0 (0.0)</w:t>
+              <w:t>59 (21.1)</w:t>
             </w:r>
           </w:p>
         </w:tc>
@@ -9879,7 +9815,6 @@
                 <w:color w:val="000000"/>
                 <w:sz w:val="20"/>
                 <w:szCs w:val="20"/>
-                <w:highlight w:val="lightGray"/>
                 <w:lang w:eastAsia="en-GB"/>
               </w:rPr>
             </w:pPr>
@@ -9889,7 +9824,6 @@
                 <w:color w:val="000000"/>
                 <w:sz w:val="20"/>
                 <w:szCs w:val="20"/>
-                <w:highlight w:val="lightGray"/>
                 <w:lang w:eastAsia="en-GB"/>
               </w:rPr>
               <w:t xml:space="preserve">   Absent</w:t>
@@ -9913,7 +9847,7 @@
                 <w:sz w:val="20"/>
                 <w:szCs w:val="20"/>
               </w:rPr>
-              <w:t>95564 (95.0)</w:t>
+              <w:t>100291 (99.7)</w:t>
             </w:r>
           </w:p>
         </w:tc>
@@ -9934,7 +9868,7 @@
                 <w:sz w:val="20"/>
                 <w:szCs w:val="20"/>
               </w:rPr>
-              <w:t>19095 (20.0)</w:t>
+              <w:t>20123 (20.1)</w:t>
             </w:r>
           </w:p>
         </w:tc>
@@ -9955,7 +9889,7 @@
                 <w:sz w:val="20"/>
                 <w:szCs w:val="20"/>
               </w:rPr>
-              <w:t>4 (0.0)</w:t>
+              <w:t>20147 (20.1)</w:t>
             </w:r>
           </w:p>
         </w:tc>
@@ -9976,7 +9910,7 @@
                 <w:sz w:val="20"/>
                 <w:szCs w:val="20"/>
               </w:rPr>
-              <w:t>4 (0.0)</w:t>
+              <w:t>20216 (20.2)</w:t>
             </w:r>
           </w:p>
         </w:tc>
@@ -9997,7 +9931,7 @@
                 <w:sz w:val="20"/>
                 <w:szCs w:val="20"/>
               </w:rPr>
-              <w:t>1 (0.0)</w:t>
+              <w:t>19982 (19.9)</w:t>
             </w:r>
           </w:p>
         </w:tc>
@@ -10150,7 +10084,7 @@
                 <w:sz w:val="20"/>
                 <w:szCs w:val="20"/>
               </w:rPr>
-              <w:t>4925 (4.9)</w:t>
+              <w:t>5014 (5.0)</w:t>
             </w:r>
           </w:p>
         </w:tc>
@@ -10171,7 +10105,7 @@
                 <w:sz w:val="20"/>
                 <w:szCs w:val="20"/>
               </w:rPr>
-              <w:t>959 (19.5)</w:t>
+              <w:t>1029 (20.5)</w:t>
             </w:r>
           </w:p>
         </w:tc>
@@ -10192,7 +10126,7 @@
                 <w:sz w:val="20"/>
                 <w:szCs w:val="20"/>
               </w:rPr>
-              <w:t>0 (0.0)</w:t>
+              <w:t>1002 (20.0)</w:t>
             </w:r>
           </w:p>
         </w:tc>
@@ -10213,7 +10147,7 @@
                 <w:sz w:val="20"/>
                 <w:szCs w:val="20"/>
               </w:rPr>
-              <w:t>1 (0.0)</w:t>
+              <w:t>980 (19.5)</w:t>
             </w:r>
           </w:p>
         </w:tc>
@@ -10234,7 +10168,7 @@
                 <w:sz w:val="20"/>
                 <w:szCs w:val="20"/>
               </w:rPr>
-              <w:t>0 (0.0)</w:t>
+              <w:t>976 (19.5)</w:t>
             </w:r>
           </w:p>
         </w:tc>
@@ -10284,7 +10218,7 @@
                 <w:sz w:val="20"/>
                 <w:szCs w:val="20"/>
               </w:rPr>
-              <w:t>95645 (95.1)</w:t>
+              <w:t>95556 (95.0)</w:t>
             </w:r>
           </w:p>
         </w:tc>
@@ -10305,7 +10239,7 @@
                 <w:sz w:val="20"/>
                 <w:szCs w:val="20"/>
               </w:rPr>
-              <w:t>19139 (20.0)</w:t>
+              <w:t>19141 (20.0)</w:t>
             </w:r>
           </w:p>
         </w:tc>
@@ -10326,7 +10260,7 @@
                 <w:sz w:val="20"/>
                 <w:szCs w:val="20"/>
               </w:rPr>
-              <w:t>5 (0.0)</w:t>
+              <w:t>19200 (20.1)</w:t>
             </w:r>
           </w:p>
         </w:tc>
@@ -10347,7 +10281,7 @@
                 <w:sz w:val="20"/>
                 <w:szCs w:val="20"/>
               </w:rPr>
-              <w:t>3 (0.0)</w:t>
+              <w:t>19286 (20.2)</w:t>
             </w:r>
           </w:p>
         </w:tc>
@@ -10368,7 +10302,7 @@
                 <w:sz w:val="20"/>
                 <w:szCs w:val="20"/>
               </w:rPr>
-              <w:t>1 (0.0)</w:t>
+              <w:t>19065 (20.0)</w:t>
             </w:r>
           </w:p>
         </w:tc>
@@ -10513,7 +10447,7 @@
                 <w:sz w:val="20"/>
                 <w:szCs w:val="20"/>
               </w:rPr>
-              <w:t>19 (0.0)</w:t>
+              <w:t>5046 (5.0)</w:t>
             </w:r>
           </w:p>
         </w:tc>
@@ -10534,7 +10468,7 @@
                 <w:sz w:val="20"/>
                 <w:szCs w:val="20"/>
               </w:rPr>
-              <w:t>6 (31.6)</w:t>
+              <w:t>1001 (19.8)</w:t>
             </w:r>
           </w:p>
         </w:tc>
@@ -10554,7 +10488,7 @@
                 <w:sz w:val="20"/>
                 <w:szCs w:val="20"/>
               </w:rPr>
-              <w:t>0 (0.0)</w:t>
+              <w:t>1019 (20.2)</w:t>
             </w:r>
           </w:p>
         </w:tc>
@@ -10574,7 +10508,7 @@
                 <w:sz w:val="20"/>
                 <w:szCs w:val="20"/>
               </w:rPr>
-              <w:t>0 (0.0)</w:t>
+              <w:t>1079 (21.4)</w:t>
             </w:r>
           </w:p>
         </w:tc>
@@ -10594,7 +10528,7 @@
                 <w:sz w:val="20"/>
                 <w:szCs w:val="20"/>
               </w:rPr>
-              <w:t>0 (0.0)</w:t>
+              <w:t>976 (19.3)</w:t>
             </w:r>
           </w:p>
         </w:tc>
@@ -10641,7 +10575,7 @@
                 <w:sz w:val="20"/>
                 <w:szCs w:val="20"/>
               </w:rPr>
-              <w:t>100551 (100.0)</w:t>
+              <w:t>95524 (95.0)</w:t>
             </w:r>
           </w:p>
         </w:tc>
@@ -10662,7 +10596,7 @@
                 <w:sz w:val="20"/>
                 <w:szCs w:val="20"/>
               </w:rPr>
-              <w:t>20092 (20.0)</w:t>
+              <w:t>19169 (20.1)</w:t>
             </w:r>
           </w:p>
         </w:tc>
@@ -10682,7 +10616,7 @@
                 <w:sz w:val="20"/>
                 <w:szCs w:val="20"/>
               </w:rPr>
-              <w:t>5 (0.0)</w:t>
+              <w:t>19183 (20.1)</w:t>
             </w:r>
           </w:p>
         </w:tc>
@@ -10702,7 +10636,7 @@
                 <w:sz w:val="20"/>
                 <w:szCs w:val="20"/>
               </w:rPr>
-              <w:t>4 (0.0)</w:t>
+              <w:t>19187 (20.1)</w:t>
             </w:r>
           </w:p>
         </w:tc>
@@ -10722,7 +10656,7 @@
                 <w:sz w:val="20"/>
                 <w:szCs w:val="20"/>
               </w:rPr>
-              <w:t>1 (0.0)</w:t>
+              <w:t>19065 (20.0)</w:t>
             </w:r>
           </w:p>
         </w:tc>
@@ -10887,7 +10821,7 @@
                 <w:sz w:val="20"/>
                 <w:szCs w:val="20"/>
               </w:rPr>
-              <w:t>1939 (19.3)</w:t>
+              <w:t>1975 (19.7)</w:t>
             </w:r>
           </w:p>
         </w:tc>
@@ -10907,7 +10841,7 @@
                 <w:sz w:val="20"/>
                 <w:szCs w:val="20"/>
               </w:rPr>
-              <w:t>0 (0.0)</w:t>
+              <w:t>2022 (20.1)</w:t>
             </w:r>
           </w:p>
         </w:tc>
@@ -10927,7 +10861,7 @@
                 <w:sz w:val="20"/>
                 <w:szCs w:val="20"/>
               </w:rPr>
-              <w:t>0 (0.0)</w:t>
+              <w:t>2033 (20.2)</w:t>
             </w:r>
           </w:p>
         </w:tc>
@@ -10947,7 +10881,7 @@
                 <w:sz w:val="20"/>
                 <w:szCs w:val="20"/>
               </w:rPr>
-              <w:t>0 (0.0)</w:t>
+              <w:t>2018 (20.1)</w:t>
             </w:r>
           </w:p>
         </w:tc>
@@ -11015,7 +10949,7 @@
                 <w:sz w:val="20"/>
                 <w:szCs w:val="20"/>
               </w:rPr>
-              <w:t>18159 (20.1)</w:t>
+              <w:t>18195 (20.1)</w:t>
             </w:r>
           </w:p>
         </w:tc>
@@ -11035,7 +10969,7 @@
                 <w:sz w:val="20"/>
                 <w:szCs w:val="20"/>
               </w:rPr>
-              <w:t>5 (0.0)</w:t>
+              <w:t>18180 (20.1)</w:t>
             </w:r>
           </w:p>
         </w:tc>
@@ -11055,7 +10989,7 @@
                 <w:sz w:val="20"/>
                 <w:szCs w:val="20"/>
               </w:rPr>
-              <w:t>4 (0.0)</w:t>
+              <w:t>18233 (20.1)</w:t>
             </w:r>
           </w:p>
         </w:tc>
@@ -11075,7 +11009,7 @@
                 <w:sz w:val="20"/>
                 <w:szCs w:val="20"/>
               </w:rPr>
-              <w:t>1 (0.0)</w:t>
+              <w:t>18023 (19.9)</w:t>
             </w:r>
           </w:p>
         </w:tc>
@@ -11244,7 +11178,7 @@
                 <w:sz w:val="20"/>
                 <w:szCs w:val="20"/>
               </w:rPr>
-              <w:t>121 (18.6)</w:t>
+              <w:t>130 (20.0)</w:t>
             </w:r>
           </w:p>
         </w:tc>
@@ -11264,7 +11198,7 @@
                 <w:sz w:val="20"/>
                 <w:szCs w:val="20"/>
               </w:rPr>
-              <w:t>0 (0.0)</w:t>
+              <w:t>127 (19.5)</w:t>
             </w:r>
           </w:p>
         </w:tc>
@@ -11284,7 +11218,7 @@
                 <w:sz w:val="20"/>
                 <w:szCs w:val="20"/>
               </w:rPr>
-              <w:t>0 (0.0)</w:t>
+              <w:t>105 (16.1)</w:t>
             </w:r>
           </w:p>
         </w:tc>
@@ -11304,7 +11238,7 @@
                 <w:sz w:val="20"/>
                 <w:szCs w:val="20"/>
               </w:rPr>
-              <w:t>0 (0.0)</w:t>
+              <w:t>133 (20.4)</w:t>
             </w:r>
           </w:p>
         </w:tc>
@@ -11372,7 +11306,7 @@
                 <w:sz w:val="20"/>
                 <w:szCs w:val="20"/>
               </w:rPr>
-              <w:t>19977 (20.0)</w:t>
+              <w:t>20040 (20.1)</w:t>
             </w:r>
           </w:p>
         </w:tc>
@@ -11392,7 +11326,7 @@
                 <w:sz w:val="20"/>
                 <w:szCs w:val="20"/>
               </w:rPr>
-              <w:t>5 (0.0)</w:t>
+              <w:t>20075 (20.1)</w:t>
             </w:r>
           </w:p>
         </w:tc>
@@ -11412,7 +11346,7 @@
                 <w:sz w:val="20"/>
                 <w:szCs w:val="20"/>
               </w:rPr>
-              <w:t>4 (0.0)</w:t>
+              <w:t>20161 (20.2)</w:t>
             </w:r>
           </w:p>
         </w:tc>
@@ -11432,7 +11366,7 @@
                 <w:sz w:val="20"/>
                 <w:szCs w:val="20"/>
               </w:rPr>
-              <w:t>1 (0.0)</w:t>
+              <w:t>19908 (19.9)</w:t>
             </w:r>
           </w:p>
         </w:tc>
@@ -11922,7 +11856,6 @@
                 <w:highlight w:val="yellow"/>
                 <w:lang w:eastAsia="en-GB"/>
               </w:rPr>
-              <w:lastRenderedPageBreak/>
               <w:t xml:space="preserve">   No</w:t>
             </w:r>
           </w:p>
@@ -13269,7 +13202,7 @@
 </file>
 
 <file path=customXml/itemProps1.xml><?xml version="1.0" encoding="utf-8"?>
-<ds:datastoreItem xmlns:ds="http://schemas.openxmlformats.org/officeDocument/2006/customXml" ds:itemID="{A146CEB3-7CA7-4D29-B561-AB1B96A93151}">
+<ds:datastoreItem xmlns:ds="http://schemas.openxmlformats.org/officeDocument/2006/customXml" ds:itemID="{777F1C62-695B-47FC-B0DF-C727D1B63C6B}">
   <ds:schemaRefs>
     <ds:schemaRef ds:uri="http://schemas.openxmlformats.org/officeDocument/2006/bibliography"/>
   </ds:schemaRefs>

</xml_diff>